<commit_message>
UPdated data, tables 1 and 2. Calrified DX1s for COVID pateints.
</commit_message>
<xml_diff>
--- a/Output/Lu COVID19 Report/COVID + Diabetes Mansucript Draft 12.27.2023.docx
+++ b/Output/Lu COVID19 Report/COVID + Diabetes Mansucript Draft 12.27.2023.docx
@@ -1811,7 +1811,16 @@
           <w:sz w:val="24"/>
           <w:szCs w:val="24"/>
         </w:rPr>
-        <w:t>Between January 1</w:t>
+        <w:t xml:space="preserve">Between January </w:t>
+      </w:r>
+      <w:proofErr w:type="gramStart"/>
+      <w:r>
+        <w:rPr>
+          <w:rFonts w:ascii="Times New Roman" w:hAnsi="Times New Roman" w:cs="Times New Roman"/>
+          <w:sz w:val="24"/>
+          <w:szCs w:val="24"/>
+        </w:rPr>
+        <w:t>1</w:t>
       </w:r>
       <w:r>
         <w:rPr>
@@ -1822,6 +1831,7 @@
         </w:rPr>
         <w:t>st</w:t>
       </w:r>
+      <w:proofErr w:type="gramEnd"/>
       <w:r>
         <w:rPr>
           <w:rFonts w:ascii="Times New Roman" w:hAnsi="Times New Roman" w:cs="Times New Roman"/>
@@ -2615,16 +2625,8 @@
             <w:rFonts w:ascii="Times New Roman" w:hAnsi="Times New Roman" w:cs="Times New Roman"/>
             <w:sz w:val="24"/>
             <w:szCs w:val="24"/>
-          </w:rPr>
-          <w:t>e</w:t>
-        </w:r>
-        <w:r>
-          <w:rPr>
-            <w:rFonts w:ascii="Times New Roman" w:hAnsi="Times New Roman" w:cs="Times New Roman"/>
-            <w:sz w:val="24"/>
-            <w:szCs w:val="24"/>
             <w:highlight w:val="yellow"/>
-            <w:rPrChange w:id="98" w:author="Sargsyan, Davit [JRDUS]" w:date="2023-12-30T00:49:00Z">
+            <w:rPrChange w:id="98" w:author="Sargsyan, Davit [JRDUS]" w:date="2024-01-11T15:45:00Z">
               <w:rPr>
                 <w:rFonts w:ascii="Times New Roman" w:hAnsi="Times New Roman" w:cs="Times New Roman"/>
                 <w:sz w:val="24"/>
@@ -2632,7 +2634,7 @@
               </w:rPr>
             </w:rPrChange>
           </w:rPr>
-          <w:t>xcept for a single patient whose score decreased from 5 to 4 on Day 3</w:t>
+          <w:t>except for a single patient whose score decreased from 5 to 4 on Day 3</w:t>
         </w:r>
       </w:ins>
       <w:ins w:id="99" w:author="Sargsyan, Davit [JRDUS]" w:date="2023-12-30T00:49:00Z">
@@ -2642,7 +2644,7 @@
             <w:sz w:val="24"/>
             <w:szCs w:val="24"/>
             <w:highlight w:val="yellow"/>
-            <w:rPrChange w:id="100" w:author="Sargsyan, Davit [JRDUS]" w:date="2023-12-30T00:49:00Z">
+            <w:rPrChange w:id="100" w:author="Sargsyan, Davit [JRDUS]" w:date="2024-01-11T15:45:00Z">
               <w:rPr>
                 <w:rFonts w:ascii="Times New Roman" w:hAnsi="Times New Roman" w:cs="Times New Roman"/>
                 <w:sz w:val="24"/>
@@ -2650,16 +2652,17 @@
               </w:rPr>
             </w:rPrChange>
           </w:rPr>
-          <w:t xml:space="preserve">, just before he </w:t>
-        </w:r>
-        <w:commentRangeStart w:id="101"/>
+          <w:t xml:space="preserve">, just before </w:t>
+        </w:r>
+      </w:ins>
+      <w:ins w:id="101" w:author="Sargsyan, Davit [JRDUS]" w:date="2024-01-11T15:45:00Z">
         <w:r>
           <w:rPr>
             <w:rFonts w:ascii="Times New Roman" w:hAnsi="Times New Roman" w:cs="Times New Roman"/>
             <w:sz w:val="24"/>
             <w:szCs w:val="24"/>
             <w:highlight w:val="yellow"/>
-            <w:rPrChange w:id="102" w:author="Sargsyan, Davit [JRDUS]" w:date="2023-12-30T00:49:00Z">
+            <w:rPrChange w:id="102" w:author="Sargsyan, Davit [JRDUS]" w:date="2024-01-11T15:45:00Z">
               <w:rPr>
                 <w:rFonts w:ascii="Times New Roman" w:hAnsi="Times New Roman" w:cs="Times New Roman"/>
                 <w:sz w:val="24"/>
@@ -2667,67 +2670,17 @@
               </w:rPr>
             </w:rPrChange>
           </w:rPr>
-          <w:t>died</w:t>
-        </w:r>
-      </w:ins>
-      <w:commentRangeEnd w:id="101"/>
-      <w:ins w:id="103" w:author="Sargsyan, Davit [JRDUS]" w:date="2023-12-30T15:32:00Z">
-        <w:r>
-          <w:rPr>
-            <w:rStyle w:val="CommentReference"/>
-          </w:rPr>
-          <w:commentReference w:id="101"/>
-        </w:r>
-      </w:ins>
-      <w:ins w:id="104" w:author="Sargsyan, Davit [JRDUS]" w:date="2023-12-30T00:49:00Z">
-        <w:r>
-          <w:rPr>
-            <w:rFonts w:ascii="Times New Roman" w:hAnsi="Times New Roman" w:cs="Times New Roman"/>
-            <w:sz w:val="24"/>
-            <w:szCs w:val="24"/>
-          </w:rPr>
-          <w:t xml:space="preserve"> </w:t>
-        </w:r>
-      </w:ins>
-      <w:ins w:id="105" w:author="Sargsyan, Davit [JRDUS]" w:date="2023-12-30T00:42:00Z">
-        <w:r>
-          <w:rPr>
-            <w:rFonts w:ascii="Times New Roman" w:hAnsi="Times New Roman" w:cs="Times New Roman"/>
-            <w:sz w:val="24"/>
-            <w:szCs w:val="24"/>
-          </w:rPr>
-          <w:t>(Table 2)</w:t>
-        </w:r>
-      </w:ins>
-      <w:ins w:id="106" w:author="Sargsyan, Davit [JRDUS]" w:date="2023-12-30T00:41:00Z">
-        <w:r>
-          <w:rPr>
-            <w:rFonts w:ascii="Times New Roman" w:hAnsi="Times New Roman" w:cs="Times New Roman"/>
-            <w:sz w:val="24"/>
-            <w:szCs w:val="24"/>
-          </w:rPr>
-          <w:t xml:space="preserve">. </w:t>
-        </w:r>
-      </w:ins>
-    </w:p>
-    <w:p>
-      <w:pPr>
-        <w:jc w:val="both"/>
-        <w:rPr>
-          <w:ins w:id="107" w:author="Sargsyan, Davit [JRDUS]" w:date="2023-12-30T02:29:00Z"/>
-          <w:rFonts w:ascii="Times New Roman" w:hAnsi="Times New Roman" w:cs="Times New Roman"/>
-          <w:sz w:val="24"/>
-          <w:szCs w:val="24"/>
-        </w:rPr>
-      </w:pPr>
-      <w:ins w:id="108" w:author="Sargsyan, Davit [JRDUS]" w:date="2023-12-30T00:41:00Z">
+          <w:t>death</w:t>
+        </w:r>
+      </w:ins>
+      <w:ins w:id="103" w:author="Sargsyan, Davit [JRDUS]" w:date="2023-12-30T00:49:00Z">
         <w:r>
           <w:rPr>
             <w:rFonts w:ascii="Times New Roman" w:hAnsi="Times New Roman" w:cs="Times New Roman"/>
             <w:sz w:val="24"/>
             <w:szCs w:val="24"/>
             <w:highlight w:val="yellow"/>
-            <w:rPrChange w:id="109" w:author="Sargsyan, Davit [JRDUS]" w:date="2023-12-30T00:44:00Z">
+            <w:rPrChange w:id="104" w:author="Sargsyan, Davit [JRDUS]" w:date="2024-01-11T15:45:00Z">
               <w:rPr>
                 <w:rFonts w:ascii="Times New Roman" w:hAnsi="Times New Roman" w:cs="Times New Roman"/>
                 <w:sz w:val="24"/>
@@ -2735,28 +2688,17 @@
               </w:rPr>
             </w:rPrChange>
           </w:rPr>
-          <w:t xml:space="preserve">NOTE </w:t>
-        </w:r>
-      </w:ins>
-      <w:ins w:id="110" w:author="Sargsyan, Davit [JRDUS]" w:date="2023-12-31T13:45:00Z">
+          <w:t xml:space="preserve"> </w:t>
+        </w:r>
+      </w:ins>
+      <w:ins w:id="105" w:author="Sargsyan, Davit [JRDUS]" w:date="2023-12-30T00:42:00Z">
         <w:r>
           <w:rPr>
             <w:rFonts w:ascii="Times New Roman" w:hAnsi="Times New Roman" w:cs="Times New Roman"/>
             <w:sz w:val="24"/>
             <w:szCs w:val="24"/>
             <w:highlight w:val="yellow"/>
-          </w:rPr>
-          <w:t>for</w:t>
-        </w:r>
-      </w:ins>
-      <w:ins w:id="111" w:author="Sargsyan, Davit [JRDUS]" w:date="2023-12-30T00:41:00Z">
-        <w:r>
-          <w:rPr>
-            <w:rFonts w:ascii="Times New Roman" w:hAnsi="Times New Roman" w:cs="Times New Roman"/>
-            <w:sz w:val="24"/>
-            <w:szCs w:val="24"/>
-            <w:highlight w:val="yellow"/>
-            <w:rPrChange w:id="112" w:author="Sargsyan, Davit [JRDUS]" w:date="2023-12-30T00:44:00Z">
+            <w:rPrChange w:id="106" w:author="Sargsyan, Davit [JRDUS]" w:date="2024-01-11T15:45:00Z">
               <w:rPr>
                 <w:rFonts w:ascii="Times New Roman" w:hAnsi="Times New Roman" w:cs="Times New Roman"/>
                 <w:sz w:val="24"/>
@@ -2764,17 +2706,17 @@
               </w:rPr>
             </w:rPrChange>
           </w:rPr>
-          <w:t xml:space="preserve"> Lu and Marshall: </w:t>
-        </w:r>
-      </w:ins>
-      <w:ins w:id="113" w:author="Sargsyan, Davit [JRDUS]" w:date="2023-12-30T00:42:00Z">
+          <w:t>(Table 2)</w:t>
+        </w:r>
+      </w:ins>
+      <w:ins w:id="107" w:author="Sargsyan, Davit [JRDUS]" w:date="2023-12-30T00:41:00Z">
         <w:r>
           <w:rPr>
             <w:rFonts w:ascii="Times New Roman" w:hAnsi="Times New Roman" w:cs="Times New Roman"/>
             <w:sz w:val="24"/>
             <w:szCs w:val="24"/>
             <w:highlight w:val="yellow"/>
-            <w:rPrChange w:id="114" w:author="Sargsyan, Davit [JRDUS]" w:date="2023-12-30T00:44:00Z">
+            <w:rPrChange w:id="108" w:author="Sargsyan, Davit [JRDUS]" w:date="2024-01-11T15:45:00Z">
               <w:rPr>
                 <w:rFonts w:ascii="Times New Roman" w:hAnsi="Times New Roman" w:cs="Times New Roman"/>
                 <w:sz w:val="24"/>
@@ -2782,56 +2724,146 @@
               </w:rPr>
             </w:rPrChange>
           </w:rPr>
-          <w:t xml:space="preserve">check data </w:t>
-        </w:r>
-      </w:ins>
-      <w:ins w:id="115" w:author="Sargsyan, Davit [JRDUS]" w:date="2023-12-30T00:43:00Z">
-        <w:r>
-          <w:rPr>
-            <w:rFonts w:ascii="Times New Roman" w:hAnsi="Times New Roman" w:cs="Times New Roman"/>
-            <w:sz w:val="24"/>
-            <w:szCs w:val="24"/>
-            <w:highlight w:val="yellow"/>
-            <w:rPrChange w:id="116" w:author="Sargsyan, Davit [JRDUS]" w:date="2023-12-30T00:44:00Z">
-              <w:rPr>
-                <w:rFonts w:ascii="Times New Roman" w:hAnsi="Times New Roman" w:cs="Times New Roman"/>
-                <w:sz w:val="24"/>
-                <w:szCs w:val="24"/>
-              </w:rPr>
-            </w:rPrChange>
-          </w:rPr>
-          <w:t xml:space="preserve">of patients with Real IDs 457084 and </w:t>
-        </w:r>
-      </w:ins>
-      <w:ins w:id="117" w:author="Sargsyan, Davit [JRDUS]" w:date="2023-12-30T00:44:00Z">
-        <w:r>
-          <w:rPr>
-            <w:rFonts w:ascii="Times New Roman" w:hAnsi="Times New Roman" w:cs="Times New Roman"/>
-            <w:sz w:val="24"/>
-            <w:szCs w:val="24"/>
-            <w:highlight w:val="yellow"/>
-            <w:rPrChange w:id="118" w:author="Sargsyan, Davit [JRDUS]" w:date="2023-12-30T00:44:00Z">
-              <w:rPr>
-                <w:rFonts w:ascii="Times New Roman" w:hAnsi="Times New Roman" w:cs="Times New Roman"/>
-                <w:sz w:val="24"/>
-                <w:szCs w:val="24"/>
-              </w:rPr>
-            </w:rPrChange>
-          </w:rPr>
-          <w:t>771982. They are showed to have died in hospital but their WHO-OSCI scores at discharge are 2 and 1 respectively instead of 8.</w:t>
-        </w:r>
-      </w:ins>
-    </w:p>
-    <w:p>
-      <w:pPr>
-        <w:jc w:val="both"/>
-        <w:rPr>
-          <w:rFonts w:ascii="Times New Roman" w:hAnsi="Times New Roman" w:cs="Times New Roman"/>
-          <w:sz w:val="24"/>
-          <w:szCs w:val="24"/>
-        </w:rPr>
-      </w:pPr>
-      <w:ins w:id="119" w:author="Sargsyan, Davit [JRDUS]" w:date="2023-12-30T02:29:00Z">
+          <w:t>.</w:t>
+        </w:r>
+        <w:r>
+          <w:rPr>
+            <w:rFonts w:ascii="Times New Roman" w:hAnsi="Times New Roman" w:cs="Times New Roman"/>
+            <w:sz w:val="24"/>
+            <w:szCs w:val="24"/>
+          </w:rPr>
+          <w:t xml:space="preserve"> </w:t>
+        </w:r>
+      </w:ins>
+    </w:p>
+    <w:p>
+      <w:pPr>
+        <w:jc w:val="both"/>
+        <w:rPr>
+          <w:rFonts w:ascii="Times New Roman" w:hAnsi="Times New Roman" w:cs="Times New Roman"/>
+          <w:sz w:val="24"/>
+          <w:szCs w:val="24"/>
+        </w:rPr>
+      </w:pPr>
+      <w:ins w:id="109" w:author="Sargsyan, Davit [JRDUS]" w:date="2023-12-30T02:29:00Z">
+        <w:r>
+          <w:rPr>
+            <w:rFonts w:ascii="Times New Roman" w:hAnsi="Times New Roman" w:cs="Times New Roman"/>
+            <w:sz w:val="24"/>
+            <w:szCs w:val="24"/>
+          </w:rPr>
+          <w:t xml:space="preserve">On average, COVID patients </w:t>
+        </w:r>
+      </w:ins>
+      <w:ins w:id="110" w:author="Sargsyan, Davit [JRDUS]" w:date="2023-12-30T02:30:00Z">
+        <w:r>
+          <w:rPr>
+            <w:rFonts w:ascii="Times New Roman" w:hAnsi="Times New Roman" w:cs="Times New Roman"/>
+            <w:sz w:val="24"/>
+            <w:szCs w:val="24"/>
+          </w:rPr>
+          <w:t xml:space="preserve">were admitted for a slightly </w:t>
+        </w:r>
+      </w:ins>
+      <w:ins w:id="111" w:author="Sargsyan, Davit [JRDUS]" w:date="2023-12-30T02:31:00Z">
+        <w:r>
+          <w:rPr>
+            <w:rFonts w:ascii="Times New Roman" w:hAnsi="Times New Roman" w:cs="Times New Roman"/>
+            <w:sz w:val="24"/>
+            <w:szCs w:val="24"/>
+          </w:rPr>
+          <w:t>shorter</w:t>
+        </w:r>
+      </w:ins>
+      <w:ins w:id="112" w:author="Sargsyan, Davit [JRDUS]" w:date="2023-12-30T02:30:00Z">
+        <w:r>
+          <w:rPr>
+            <w:rFonts w:ascii="Times New Roman" w:hAnsi="Times New Roman" w:cs="Times New Roman"/>
+            <w:sz w:val="24"/>
+            <w:szCs w:val="24"/>
+          </w:rPr>
+          <w:t xml:space="preserve"> period compared to non-COVID patients (</w:t>
+        </w:r>
+      </w:ins>
+      <w:ins w:id="113" w:author="Sargsyan, Davit [JRDUS]" w:date="2023-12-30T02:32:00Z">
+        <w:r>
+          <w:rPr>
+            <w:rFonts w:ascii="Times New Roman" w:hAnsi="Times New Roman" w:cs="Times New Roman"/>
+            <w:sz w:val="24"/>
+            <w:szCs w:val="24"/>
+          </w:rPr>
+          <w:t xml:space="preserve">mean+/-SEM = </w:t>
+        </w:r>
+      </w:ins>
+      <w:ins w:id="114" w:author="Sargsyan, Davit [JRDUS]" w:date="2023-12-30T02:31:00Z">
+        <w:r>
+          <w:rPr>
+            <w:rFonts w:ascii="Times New Roman" w:hAnsi="Times New Roman" w:cs="Times New Roman"/>
+            <w:sz w:val="24"/>
+            <w:szCs w:val="24"/>
+          </w:rPr>
+          <w:t xml:space="preserve">7.3+/-0.9 and 8.8+/-1.1 days </w:t>
+        </w:r>
+      </w:ins>
+      <w:ins w:id="115" w:author="Sargsyan, Davit [JRDUS]" w:date="2023-12-30T02:32:00Z">
+        <w:r>
+          <w:rPr>
+            <w:rFonts w:ascii="Times New Roman" w:hAnsi="Times New Roman" w:cs="Times New Roman"/>
+            <w:sz w:val="24"/>
+            <w:szCs w:val="24"/>
+          </w:rPr>
+          <w:t xml:space="preserve">respectively). </w:t>
+        </w:r>
+      </w:ins>
+      <w:ins w:id="116" w:author="Sargsyan, Davit [JRDUS]" w:date="2023-12-30T02:33:00Z">
+        <w:r>
+          <w:rPr>
+            <w:rFonts w:ascii="Times New Roman" w:hAnsi="Times New Roman" w:cs="Times New Roman"/>
+            <w:sz w:val="24"/>
+            <w:szCs w:val="24"/>
+          </w:rPr>
+          <w:t>The patients who died in hospital were hospitalized for longer times</w:t>
+        </w:r>
+      </w:ins>
+      <w:ins w:id="117" w:author="Sargsyan, Davit [JRDUS]" w:date="2023-12-30T02:34:00Z">
+        <w:r>
+          <w:rPr>
+            <w:rFonts w:ascii="Times New Roman" w:hAnsi="Times New Roman" w:cs="Times New Roman"/>
+            <w:sz w:val="24"/>
+            <w:szCs w:val="24"/>
+          </w:rPr>
+          <w:t xml:space="preserve"> compared to those discharged alive</w:t>
+        </w:r>
+      </w:ins>
+      <w:ins w:id="118" w:author="Sargsyan, Davit [JRDUS]" w:date="2023-12-30T02:33:00Z">
+        <w:r>
+          <w:rPr>
+            <w:rFonts w:ascii="Times New Roman" w:hAnsi="Times New Roman" w:cs="Times New Roman"/>
+            <w:sz w:val="24"/>
+            <w:szCs w:val="24"/>
+          </w:rPr>
+          <w:t xml:space="preserve"> (12.5+/-</w:t>
+        </w:r>
+      </w:ins>
+      <w:ins w:id="119" w:author="Sargsyan, Davit [JRDUS]" w:date="2023-12-30T02:34:00Z">
+        <w:r>
+          <w:rPr>
+            <w:rFonts w:ascii="Times New Roman" w:hAnsi="Times New Roman" w:cs="Times New Roman"/>
+            <w:sz w:val="24"/>
+            <w:szCs w:val="24"/>
+          </w:rPr>
+          <w:t xml:space="preserve">2.4 vs 7.5+/-0.7, respectively). </w:t>
+        </w:r>
+      </w:ins>
+      <w:ins w:id="120" w:author="Sargsyan, Davit [JRDUS]" w:date="2023-12-30T02:35:00Z">
+        <w:r>
+          <w:rPr>
+            <w:rFonts w:ascii="Times New Roman" w:hAnsi="Times New Roman" w:cs="Times New Roman"/>
+            <w:sz w:val="24"/>
+            <w:szCs w:val="24"/>
+          </w:rPr>
+          <w:t xml:space="preserve">The difference between COVID and non-COVID patients’ length of stay </w:t>
+        </w:r>
         <w:r>
           <w:rPr>
             <w:rFonts w:ascii="Times New Roman" w:hAnsi="Times New Roman" w:cs="Times New Roman"/>
@@ -2839,120 +2871,10 @@
             <w:szCs w:val="24"/>
           </w:rPr>
           <w:lastRenderedPageBreak/>
-          <w:t xml:space="preserve">On average, COVID patients </w:t>
-        </w:r>
-      </w:ins>
-      <w:ins w:id="120" w:author="Sargsyan, Davit [JRDUS]" w:date="2023-12-30T02:30:00Z">
-        <w:r>
-          <w:rPr>
-            <w:rFonts w:ascii="Times New Roman" w:hAnsi="Times New Roman" w:cs="Times New Roman"/>
-            <w:sz w:val="24"/>
-            <w:szCs w:val="24"/>
-          </w:rPr>
-          <w:t xml:space="preserve">were admitted for a slightly </w:t>
-        </w:r>
-      </w:ins>
-      <w:ins w:id="121" w:author="Sargsyan, Davit [JRDUS]" w:date="2023-12-30T02:31:00Z">
-        <w:r>
-          <w:rPr>
-            <w:rFonts w:ascii="Times New Roman" w:hAnsi="Times New Roman" w:cs="Times New Roman"/>
-            <w:sz w:val="24"/>
-            <w:szCs w:val="24"/>
-          </w:rPr>
-          <w:t>shorter</w:t>
-        </w:r>
-      </w:ins>
-      <w:ins w:id="122" w:author="Sargsyan, Davit [JRDUS]" w:date="2023-12-30T02:30:00Z">
-        <w:r>
-          <w:rPr>
-            <w:rFonts w:ascii="Times New Roman" w:hAnsi="Times New Roman" w:cs="Times New Roman"/>
-            <w:sz w:val="24"/>
-            <w:szCs w:val="24"/>
-          </w:rPr>
-          <w:t xml:space="preserve"> period compared to non-COVID patients (</w:t>
-        </w:r>
-      </w:ins>
-      <w:ins w:id="123" w:author="Sargsyan, Davit [JRDUS]" w:date="2023-12-30T02:32:00Z">
-        <w:r>
-          <w:rPr>
-            <w:rFonts w:ascii="Times New Roman" w:hAnsi="Times New Roman" w:cs="Times New Roman"/>
-            <w:sz w:val="24"/>
-            <w:szCs w:val="24"/>
-          </w:rPr>
-          <w:t xml:space="preserve">mean+/-SEM = </w:t>
-        </w:r>
-      </w:ins>
-      <w:ins w:id="124" w:author="Sargsyan, Davit [JRDUS]" w:date="2023-12-30T02:31:00Z">
-        <w:r>
-          <w:rPr>
-            <w:rFonts w:ascii="Times New Roman" w:hAnsi="Times New Roman" w:cs="Times New Roman"/>
-            <w:sz w:val="24"/>
-            <w:szCs w:val="24"/>
-          </w:rPr>
-          <w:t xml:space="preserve">7.3+/-0.9 and 8.8+/-1.1 days </w:t>
-        </w:r>
-      </w:ins>
-      <w:ins w:id="125" w:author="Sargsyan, Davit [JRDUS]" w:date="2023-12-30T02:32:00Z">
-        <w:r>
-          <w:rPr>
-            <w:rFonts w:ascii="Times New Roman" w:hAnsi="Times New Roman" w:cs="Times New Roman"/>
-            <w:sz w:val="24"/>
-            <w:szCs w:val="24"/>
-          </w:rPr>
-          <w:t xml:space="preserve">respectively). </w:t>
-        </w:r>
-      </w:ins>
-      <w:ins w:id="126" w:author="Sargsyan, Davit [JRDUS]" w:date="2023-12-30T02:33:00Z">
-        <w:r>
-          <w:rPr>
-            <w:rFonts w:ascii="Times New Roman" w:hAnsi="Times New Roman" w:cs="Times New Roman"/>
-            <w:sz w:val="24"/>
-            <w:szCs w:val="24"/>
-          </w:rPr>
-          <w:t>The patients who died in hospital were hospitalized for longer times</w:t>
-        </w:r>
-      </w:ins>
-      <w:ins w:id="127" w:author="Sargsyan, Davit [JRDUS]" w:date="2023-12-30T02:34:00Z">
-        <w:r>
-          <w:rPr>
-            <w:rFonts w:ascii="Times New Roman" w:hAnsi="Times New Roman" w:cs="Times New Roman"/>
-            <w:sz w:val="24"/>
-            <w:szCs w:val="24"/>
-          </w:rPr>
-          <w:t xml:space="preserve"> compared to those discharged alive</w:t>
-        </w:r>
-      </w:ins>
-      <w:ins w:id="128" w:author="Sargsyan, Davit [JRDUS]" w:date="2023-12-30T02:33:00Z">
-        <w:r>
-          <w:rPr>
-            <w:rFonts w:ascii="Times New Roman" w:hAnsi="Times New Roman" w:cs="Times New Roman"/>
-            <w:sz w:val="24"/>
-            <w:szCs w:val="24"/>
-          </w:rPr>
-          <w:t xml:space="preserve"> (12.5+/-</w:t>
-        </w:r>
-      </w:ins>
-      <w:ins w:id="129" w:author="Sargsyan, Davit [JRDUS]" w:date="2023-12-30T02:34:00Z">
-        <w:r>
-          <w:rPr>
-            <w:rFonts w:ascii="Times New Roman" w:hAnsi="Times New Roman" w:cs="Times New Roman"/>
-            <w:sz w:val="24"/>
-            <w:szCs w:val="24"/>
-          </w:rPr>
-          <w:t xml:space="preserve">2.4 vs 7.5+/-0.7, respectively). </w:t>
-        </w:r>
-      </w:ins>
-      <w:ins w:id="130" w:author="Sargsyan, Davit [JRDUS]" w:date="2023-12-30T02:35:00Z">
-        <w:r>
-          <w:rPr>
-            <w:rFonts w:ascii="Times New Roman" w:hAnsi="Times New Roman" w:cs="Times New Roman"/>
-            <w:sz w:val="24"/>
-            <w:szCs w:val="24"/>
-          </w:rPr>
-          <w:t>The difference between COVID and non-COVID patients’ length of stay was even larger for those who were not dis</w:t>
-        </w:r>
-      </w:ins>
-      <w:ins w:id="131" w:author="Sargsyan, Davit [JRDUS]" w:date="2023-12-30T02:36:00Z">
+          <w:t>was even larger for those who were not dis</w:t>
+        </w:r>
+      </w:ins>
+      <w:ins w:id="121" w:author="Sargsyan, Davit [JRDUS]" w:date="2023-12-30T02:36:00Z">
         <w:r>
           <w:rPr>
             <w:rFonts w:ascii="Times New Roman" w:hAnsi="Times New Roman" w:cs="Times New Roman"/>
@@ -2962,7 +2884,7 @@
           <w:t>charged on the day of admission (i.e., stayed for more than one day), with LOS of 10.1+/-1.2 days for non-</w:t>
         </w:r>
       </w:ins>
-      <w:ins w:id="132" w:author="Sargsyan, Davit [JRDUS]" w:date="2023-12-30T02:37:00Z">
+      <w:ins w:id="122" w:author="Sargsyan, Davit [JRDUS]" w:date="2023-12-30T02:37:00Z">
         <w:r>
           <w:rPr>
             <w:rFonts w:ascii="Times New Roman" w:hAnsi="Times New Roman" w:cs="Times New Roman"/>
@@ -2972,7 +2894,7 @@
           <w:t xml:space="preserve">Covid patients discharged alive vs. 7.4+/-0.9 days for the COVID patients discharged alive. </w:t>
         </w:r>
       </w:ins>
-      <w:ins w:id="133" w:author="Sargsyan, Davit [JRDUS]" w:date="2023-12-30T02:38:00Z">
+      <w:ins w:id="123" w:author="Sargsyan, Davit [JRDUS]" w:date="2023-12-30T02:38:00Z">
         <w:r>
           <w:rPr>
             <w:rFonts w:ascii="Times New Roman" w:hAnsi="Times New Roman" w:cs="Times New Roman"/>
@@ -3000,7 +2922,7 @@
         </w:rPr>
         <w:t>Patients</w:t>
       </w:r>
-      <w:ins w:id="134" w:author="Sargsyan, Davit [JRDUS]" w:date="2023-12-29T11:09:00Z">
+      <w:ins w:id="124" w:author="Sargsyan, Davit [JRDUS]" w:date="2023-12-29T11:09:00Z">
         <w:r>
           <w:rPr>
             <w:rFonts w:ascii="Times New Roman" w:hAnsi="Times New Roman" w:cs="Times New Roman"/>
@@ -3039,7 +2961,7 @@
       <w:pPr>
         <w:jc w:val="both"/>
         <w:rPr>
-          <w:ins w:id="135" w:author="Sargsyan, Davit [JRDUS]" w:date="2023-12-30T02:44:00Z"/>
+          <w:ins w:id="125" w:author="Sargsyan, Davit [JRDUS]" w:date="2023-12-30T02:44:00Z"/>
           <w:rFonts w:ascii="Times New Roman" w:hAnsi="Times New Roman" w:cs="Times New Roman"/>
           <w:sz w:val="24"/>
           <w:szCs w:val="24"/>
@@ -3093,28 +3015,28 @@
         </w:rPr>
         <w:t>)</w:t>
       </w:r>
-      <w:commentRangeStart w:id="136"/>
-      <w:commentRangeEnd w:id="136"/>
-      <w:r>
-        <w:rPr>
-          <w:rFonts w:ascii="Times New Roman" w:hAnsi="Times New Roman" w:cs="Times New Roman"/>
-          <w:sz w:val="24"/>
-          <w:szCs w:val="24"/>
-        </w:rPr>
-        <w:commentReference w:id="136"/>
-      </w:r>
-    </w:p>
-    <w:p>
-      <w:pPr>
-        <w:jc w:val="both"/>
-        <w:rPr>
-          <w:ins w:id="137" w:author="Sargsyan, Davit [JRDUS]" w:date="2023-12-30T03:06:00Z"/>
-          <w:rFonts w:ascii="Times New Roman" w:hAnsi="Times New Roman" w:cs="Times New Roman"/>
-          <w:sz w:val="24"/>
-          <w:szCs w:val="24"/>
-        </w:rPr>
-      </w:pPr>
-      <w:ins w:id="138" w:author="Sargsyan, Davit [JRDUS]" w:date="2023-12-30T02:44:00Z">
+      <w:commentRangeStart w:id="126"/>
+      <w:commentRangeEnd w:id="126"/>
+      <w:r>
+        <w:rPr>
+          <w:rFonts w:ascii="Times New Roman" w:hAnsi="Times New Roman" w:cs="Times New Roman"/>
+          <w:sz w:val="24"/>
+          <w:szCs w:val="24"/>
+        </w:rPr>
+        <w:commentReference w:id="126"/>
+      </w:r>
+    </w:p>
+    <w:p>
+      <w:pPr>
+        <w:jc w:val="both"/>
+        <w:rPr>
+          <w:ins w:id="127" w:author="Sargsyan, Davit [JRDUS]" w:date="2023-12-30T03:06:00Z"/>
+          <w:rFonts w:ascii="Times New Roman" w:hAnsi="Times New Roman" w:cs="Times New Roman"/>
+          <w:sz w:val="24"/>
+          <w:szCs w:val="24"/>
+        </w:rPr>
+      </w:pPr>
+      <w:ins w:id="128" w:author="Sargsyan, Davit [JRDUS]" w:date="2023-12-30T02:44:00Z">
         <w:r>
           <w:rPr>
             <w:rFonts w:ascii="Times New Roman" w:hAnsi="Times New Roman" w:cs="Times New Roman"/>
@@ -3124,7 +3046,7 @@
           <w:t>Differential Gene Expression Ana</w:t>
         </w:r>
       </w:ins>
-      <w:ins w:id="139" w:author="Sargsyan, Davit [JRDUS]" w:date="2023-12-30T02:45:00Z">
+      <w:ins w:id="129" w:author="Sargsyan, Davit [JRDUS]" w:date="2023-12-30T02:45:00Z">
         <w:r>
           <w:rPr>
             <w:rFonts w:ascii="Times New Roman" w:hAnsi="Times New Roman" w:cs="Times New Roman"/>
@@ -3139,13 +3061,13 @@
       <w:pPr>
         <w:jc w:val="both"/>
         <w:rPr>
-          <w:ins w:id="140" w:author="Sargsyan, Davit [JRDUS]" w:date="2023-12-30T21:44:00Z"/>
-          <w:rFonts w:ascii="Times New Roman" w:hAnsi="Times New Roman" w:cs="Times New Roman"/>
-          <w:sz w:val="24"/>
-          <w:szCs w:val="24"/>
-        </w:rPr>
-      </w:pPr>
-      <w:ins w:id="141" w:author="Sargsyan, Davit [JRDUS]" w:date="2023-12-30T03:07:00Z">
+          <w:ins w:id="130" w:author="Sargsyan, Davit [JRDUS]" w:date="2023-12-30T21:44:00Z"/>
+          <w:rFonts w:ascii="Times New Roman" w:hAnsi="Times New Roman" w:cs="Times New Roman"/>
+          <w:sz w:val="24"/>
+          <w:szCs w:val="24"/>
+        </w:rPr>
+      </w:pPr>
+      <w:ins w:id="131" w:author="Sargsyan, Davit [JRDUS]" w:date="2023-12-30T03:07:00Z">
         <w:r>
           <w:rPr>
             <w:rFonts w:ascii="Times New Roman" w:hAnsi="Times New Roman" w:cs="Times New Roman"/>
@@ -3155,7 +3077,7 @@
           <w:t>In total, 58,708 protein coding and long noncoding</w:t>
         </w:r>
       </w:ins>
-      <w:ins w:id="142" w:author="Sargsyan, Davit [JRDUS]" w:date="2023-12-30T03:08:00Z">
+      <w:ins w:id="132" w:author="Sargsyan, Davit [JRDUS]" w:date="2023-12-30T03:08:00Z">
         <w:r>
           <w:rPr>
             <w:rFonts w:ascii="Times New Roman" w:hAnsi="Times New Roman" w:cs="Times New Roman"/>
@@ -3165,7 +3087,7 @@
           <w:t xml:space="preserve"> genes </w:t>
         </w:r>
       </w:ins>
-      <w:ins w:id="143" w:author="Sargsyan, Davit [JRDUS]" w:date="2023-12-30T18:59:00Z">
+      <w:ins w:id="133" w:author="Sargsyan, Davit [JRDUS]" w:date="2023-12-30T18:59:00Z">
         <w:r>
           <w:rPr>
             <w:rFonts w:ascii="Times New Roman" w:hAnsi="Times New Roman" w:cs="Times New Roman"/>
@@ -3175,7 +3097,7 @@
           <w:t xml:space="preserve">and gene variants </w:t>
         </w:r>
       </w:ins>
-      <w:ins w:id="144" w:author="Sargsyan, Davit [JRDUS]" w:date="2023-12-30T03:08:00Z">
+      <w:ins w:id="134" w:author="Sargsyan, Davit [JRDUS]" w:date="2023-12-30T03:08:00Z">
         <w:r>
           <w:rPr>
             <w:rFonts w:ascii="Times New Roman" w:hAnsi="Times New Roman" w:cs="Times New Roman"/>
@@ -3185,7 +3107,7 @@
           <w:t xml:space="preserve">were found in </w:t>
         </w:r>
       </w:ins>
-      <w:ins w:id="145" w:author="Sargsyan, Davit [JRDUS]" w:date="2023-12-30T03:09:00Z">
+      <w:ins w:id="135" w:author="Sargsyan, Davit [JRDUS]" w:date="2023-12-30T03:09:00Z">
         <w:r>
           <w:rPr>
             <w:rFonts w:ascii="Times New Roman" w:hAnsi="Times New Roman" w:cs="Times New Roman"/>
@@ -3195,7 +3117,7 @@
           <w:t xml:space="preserve">the </w:t>
         </w:r>
       </w:ins>
-      <w:ins w:id="146" w:author="Sargsyan, Davit [JRDUS]" w:date="2023-12-30T03:08:00Z">
+      <w:ins w:id="136" w:author="Sargsyan, Davit [JRDUS]" w:date="2023-12-30T03:08:00Z">
         <w:r>
           <w:rPr>
             <w:rFonts w:ascii="Times New Roman" w:hAnsi="Times New Roman" w:cs="Times New Roman"/>
@@ -3205,7 +3127,7 @@
           <w:t>92 RNA-seq samples</w:t>
         </w:r>
       </w:ins>
-      <w:ins w:id="147" w:author="Sargsyan, Davit [JRDUS]" w:date="2023-12-30T03:09:00Z">
+      <w:ins w:id="137" w:author="Sargsyan, Davit [JRDUS]" w:date="2023-12-30T03:09:00Z">
         <w:r>
           <w:rPr>
             <w:rFonts w:ascii="Times New Roman" w:hAnsi="Times New Roman" w:cs="Times New Roman"/>
@@ -3215,7 +3137,7 @@
           <w:t xml:space="preserve">. </w:t>
         </w:r>
       </w:ins>
-      <w:ins w:id="148" w:author="Sargsyan, Davit [JRDUS]" w:date="2023-12-30T19:00:00Z">
+      <w:ins w:id="138" w:author="Sargsyan, Davit [JRDUS]" w:date="2023-12-30T19:00:00Z">
         <w:r>
           <w:rPr>
             <w:rFonts w:ascii="Times New Roman" w:hAnsi="Times New Roman" w:cs="Times New Roman"/>
@@ -3225,23 +3147,48 @@
           <w:t xml:space="preserve">Out of these, </w:t>
         </w:r>
       </w:ins>
-      <w:ins w:id="149" w:author="Sargsyan, Davit [JRDUS]" w:date="2023-12-30T19:07:00Z">
-        <w:r>
-          <w:rPr>
-            <w:rFonts w:ascii="Times New Roman" w:hAnsi="Times New Roman" w:cs="Times New Roman"/>
-            <w:sz w:val="24"/>
-            <w:szCs w:val="24"/>
-          </w:rPr>
-          <w:t xml:space="preserve">19,909 were protein coding </w:t>
-        </w:r>
-        <w:r>
-          <w:rPr>
-            <w:rFonts w:ascii="Times New Roman" w:hAnsi="Times New Roman" w:cs="Times New Roman"/>
-            <w:sz w:val="24"/>
-            <w:szCs w:val="24"/>
-          </w:rPr>
-          <w:t>genes</w:t>
-        </w:r>
+      <w:ins w:id="139" w:author="Sargsyan, Davit [JRDUS]" w:date="2023-12-30T19:07:00Z">
+        <w:r>
+          <w:rPr>
+            <w:rFonts w:ascii="Times New Roman" w:hAnsi="Times New Roman" w:cs="Times New Roman"/>
+            <w:sz w:val="24"/>
+            <w:szCs w:val="24"/>
+          </w:rPr>
+          <w:t xml:space="preserve">19,909 were protein coding genes. </w:t>
+        </w:r>
+      </w:ins>
+      <w:ins w:id="140" w:author="Sargsyan, Davit [JRDUS]" w:date="2023-12-30T21:44:00Z">
+        <w:r>
+          <w:rPr>
+            <w:rFonts w:ascii="Times New Roman" w:hAnsi="Times New Roman" w:cs="Times New Roman"/>
+            <w:sz w:val="24"/>
+            <w:szCs w:val="24"/>
+          </w:rPr>
+          <w:t xml:space="preserve">Note that 15 genes had 2 variants each. For these genes, the counts of the variants were added up within each sample. </w:t>
+        </w:r>
+      </w:ins>
+    </w:p>
+    <w:p>
+      <w:pPr>
+        <w:jc w:val="both"/>
+        <w:rPr>
+          <w:ins w:id="141" w:author="Sargsyan, Davit [JRDUS]" w:date="2023-12-30T21:42:00Z"/>
+          <w:rFonts w:ascii="Times New Roman" w:hAnsi="Times New Roman" w:cs="Times New Roman"/>
+          <w:sz w:val="24"/>
+          <w:szCs w:val="24"/>
+        </w:rPr>
+      </w:pPr>
+      <w:ins w:id="142" w:author="Sargsyan, Davit [JRDUS]" w:date="2023-12-30T21:20:00Z">
+        <w:r>
+          <w:rPr>
+            <w:rFonts w:ascii="Times New Roman" w:hAnsi="Times New Roman" w:cs="Times New Roman"/>
+            <w:sz w:val="24"/>
+            <w:szCs w:val="24"/>
+          </w:rPr>
+          <w:t>Genes with a small number of hits were filtered out</w:t>
+        </w:r>
+      </w:ins>
+      <w:ins w:id="143" w:author="Sargsyan, Davit [JRDUS]" w:date="2023-12-30T21:36:00Z">
         <w:r>
           <w:rPr>
             <w:rFonts w:ascii="Times New Roman" w:hAnsi="Times New Roman" w:cs="Times New Roman"/>
@@ -3251,48 +3198,7 @@
           <w:t xml:space="preserve">. </w:t>
         </w:r>
       </w:ins>
-      <w:ins w:id="150" w:author="Sargsyan, Davit [JRDUS]" w:date="2023-12-30T21:44:00Z">
-        <w:r>
-          <w:rPr>
-            <w:rFonts w:ascii="Times New Roman" w:hAnsi="Times New Roman" w:cs="Times New Roman"/>
-            <w:sz w:val="24"/>
-            <w:szCs w:val="24"/>
-          </w:rPr>
-          <w:t xml:space="preserve">Note that 15 genes had 2 variants each. For these genes, the counts of the variants were added up within each sample. </w:t>
-        </w:r>
-      </w:ins>
-    </w:p>
-    <w:p>
-      <w:pPr>
-        <w:jc w:val="both"/>
-        <w:rPr>
-          <w:ins w:id="151" w:author="Sargsyan, Davit [JRDUS]" w:date="2023-12-30T21:42:00Z"/>
-          <w:rFonts w:ascii="Times New Roman" w:hAnsi="Times New Roman" w:cs="Times New Roman"/>
-          <w:sz w:val="24"/>
-          <w:szCs w:val="24"/>
-        </w:rPr>
-      </w:pPr>
-      <w:ins w:id="152" w:author="Sargsyan, Davit [JRDUS]" w:date="2023-12-30T21:20:00Z">
-        <w:r>
-          <w:rPr>
-            <w:rFonts w:ascii="Times New Roman" w:hAnsi="Times New Roman" w:cs="Times New Roman"/>
-            <w:sz w:val="24"/>
-            <w:szCs w:val="24"/>
-          </w:rPr>
-          <w:t>Genes with a small number of hits were filtered out</w:t>
-        </w:r>
-      </w:ins>
-      <w:ins w:id="153" w:author="Sargsyan, Davit [JRDUS]" w:date="2023-12-30T21:36:00Z">
-        <w:r>
-          <w:rPr>
-            <w:rFonts w:ascii="Times New Roman" w:hAnsi="Times New Roman" w:cs="Times New Roman"/>
-            <w:sz w:val="24"/>
-            <w:szCs w:val="24"/>
-          </w:rPr>
-          <w:t xml:space="preserve">. </w:t>
-        </w:r>
-      </w:ins>
-      <w:ins w:id="154" w:author="Sargsyan, Davit [JRDUS]" w:date="2023-12-30T21:45:00Z">
+      <w:ins w:id="144" w:author="Sargsyan, Davit [JRDUS]" w:date="2023-12-30T21:45:00Z">
         <w:r>
           <w:rPr>
             <w:rFonts w:ascii="Times New Roman" w:hAnsi="Times New Roman" w:cs="Times New Roman"/>
@@ -3302,7 +3208,7 @@
           <w:t>Based on an</w:t>
         </w:r>
       </w:ins>
-      <w:ins w:id="155" w:author="Sargsyan, Davit [JRDUS]" w:date="2023-12-30T21:36:00Z">
+      <w:ins w:id="145" w:author="Sargsyan, Davit [JRDUS]" w:date="2023-12-30T21:36:00Z">
         <w:r>
           <w:rPr>
             <w:rFonts w:ascii="Times New Roman" w:hAnsi="Times New Roman" w:cs="Times New Roman"/>
@@ -3312,7 +3218,7 @@
           <w:t xml:space="preserve"> exami</w:t>
         </w:r>
       </w:ins>
-      <w:ins w:id="156" w:author="Sargsyan, Davit [JRDUS]" w:date="2023-12-30T21:45:00Z">
+      <w:ins w:id="146" w:author="Sargsyan, Davit [JRDUS]" w:date="2023-12-30T21:45:00Z">
         <w:r>
           <w:rPr>
             <w:rFonts w:ascii="Times New Roman" w:hAnsi="Times New Roman" w:cs="Times New Roman"/>
@@ -3322,7 +3228,7 @@
           <w:t>nation of</w:t>
         </w:r>
       </w:ins>
-      <w:ins w:id="157" w:author="Sargsyan, Davit [JRDUS]" w:date="2023-12-30T21:36:00Z">
+      <w:ins w:id="147" w:author="Sargsyan, Davit [JRDUS]" w:date="2023-12-30T21:36:00Z">
         <w:r>
           <w:rPr>
             <w:rFonts w:ascii="Times New Roman" w:hAnsi="Times New Roman" w:cs="Times New Roman"/>
@@ -3332,6 +3238,106 @@
           <w:t xml:space="preserve"> the number of genes remaining after fi</w:t>
         </w:r>
       </w:ins>
+      <w:ins w:id="148" w:author="Sargsyan, Davit [JRDUS]" w:date="2023-12-30T21:37:00Z">
+        <w:r>
+          <w:rPr>
+            <w:rFonts w:ascii="Times New Roman" w:hAnsi="Times New Roman" w:cs="Times New Roman"/>
+            <w:sz w:val="24"/>
+            <w:szCs w:val="24"/>
+          </w:rPr>
+          <w:t xml:space="preserve">ltering using </w:t>
+        </w:r>
+      </w:ins>
+      <w:ins w:id="149" w:author="Sargsyan, Davit [JRDUS]" w:date="2023-12-30T21:38:00Z">
+        <w:r>
+          <w:rPr>
+            <w:rFonts w:ascii="Times New Roman" w:hAnsi="Times New Roman" w:cs="Times New Roman"/>
+            <w:sz w:val="24"/>
+            <w:szCs w:val="24"/>
+          </w:rPr>
+          <w:t>varying</w:t>
+        </w:r>
+      </w:ins>
+      <w:ins w:id="150" w:author="Sargsyan, Davit [JRDUS]" w:date="2023-12-30T21:37:00Z">
+        <w:r>
+          <w:rPr>
+            <w:rFonts w:ascii="Times New Roman" w:hAnsi="Times New Roman" w:cs="Times New Roman"/>
+            <w:sz w:val="24"/>
+            <w:szCs w:val="24"/>
+          </w:rPr>
+          <w:t xml:space="preserve"> </w:t>
+        </w:r>
+      </w:ins>
+      <w:ins w:id="151" w:author="Sargsyan, Davit [JRDUS]" w:date="2023-12-30T21:38:00Z">
+        <w:r>
+          <w:rPr>
+            <w:rFonts w:ascii="Times New Roman" w:hAnsi="Times New Roman" w:cs="Times New Roman"/>
+            <w:sz w:val="24"/>
+            <w:szCs w:val="24"/>
+          </w:rPr>
+          <w:t>the minimum number of</w:t>
+        </w:r>
+      </w:ins>
+      <w:ins w:id="152" w:author="Sargsyan, Davit [JRDUS]" w:date="2023-12-30T21:37:00Z">
+        <w:r>
+          <w:rPr>
+            <w:rFonts w:ascii="Times New Roman" w:hAnsi="Times New Roman" w:cs="Times New Roman"/>
+            <w:sz w:val="24"/>
+            <w:szCs w:val="24"/>
+          </w:rPr>
+          <w:t xml:space="preserve"> hits per sample a</w:t>
+        </w:r>
+      </w:ins>
+      <w:ins w:id="153" w:author="Sargsyan, Davit [JRDUS]" w:date="2023-12-30T21:38:00Z">
+        <w:r>
+          <w:rPr>
+            <w:rFonts w:ascii="Times New Roman" w:hAnsi="Times New Roman" w:cs="Times New Roman"/>
+            <w:sz w:val="24"/>
+            <w:szCs w:val="24"/>
+          </w:rPr>
+          <w:t xml:space="preserve">nd the </w:t>
+        </w:r>
+      </w:ins>
+      <w:ins w:id="154" w:author="Sargsyan, Davit [JRDUS]" w:date="2023-12-30T21:37:00Z">
+        <w:r>
+          <w:rPr>
+            <w:rFonts w:ascii="Times New Roman" w:hAnsi="Times New Roman" w:cs="Times New Roman"/>
+            <w:sz w:val="24"/>
+            <w:szCs w:val="24"/>
+          </w:rPr>
+          <w:t>minim</w:t>
+        </w:r>
+      </w:ins>
+      <w:ins w:id="155" w:author="Sargsyan, Davit [JRDUS]" w:date="2023-12-30T21:38:00Z">
+        <w:r>
+          <w:rPr>
+            <w:rFonts w:ascii="Times New Roman" w:hAnsi="Times New Roman" w:cs="Times New Roman"/>
+            <w:sz w:val="24"/>
+            <w:szCs w:val="24"/>
+          </w:rPr>
+          <w:t>um</w:t>
+        </w:r>
+      </w:ins>
+      <w:ins w:id="156" w:author="Sargsyan, Davit [JRDUS]" w:date="2023-12-30T21:37:00Z">
+        <w:r>
+          <w:rPr>
+            <w:rFonts w:ascii="Times New Roman" w:hAnsi="Times New Roman" w:cs="Times New Roman"/>
+            <w:sz w:val="24"/>
+            <w:szCs w:val="24"/>
+          </w:rPr>
+          <w:t xml:space="preserve"> number of samples with at least that many hits</w:t>
+        </w:r>
+      </w:ins>
+      <w:ins w:id="157" w:author="Sargsyan, Davit [JRDUS]" w:date="2023-12-30T21:39:00Z">
+        <w:r>
+          <w:rPr>
+            <w:rFonts w:ascii="Times New Roman" w:hAnsi="Times New Roman" w:cs="Times New Roman"/>
+            <w:sz w:val="24"/>
+            <w:szCs w:val="24"/>
+          </w:rPr>
+          <w:t xml:space="preserve"> (Figure 1)</w:t>
+        </w:r>
+      </w:ins>
       <w:ins w:id="158" w:author="Sargsyan, Davit [JRDUS]" w:date="2023-12-30T21:37:00Z">
         <w:r>
           <w:rPr>
@@ -3339,110 +3345,10 @@
             <w:sz w:val="24"/>
             <w:szCs w:val="24"/>
           </w:rPr>
-          <w:t xml:space="preserve">ltering using </w:t>
-        </w:r>
-      </w:ins>
-      <w:ins w:id="159" w:author="Sargsyan, Davit [JRDUS]" w:date="2023-12-30T21:38:00Z">
-        <w:r>
-          <w:rPr>
-            <w:rFonts w:ascii="Times New Roman" w:hAnsi="Times New Roman" w:cs="Times New Roman"/>
-            <w:sz w:val="24"/>
-            <w:szCs w:val="24"/>
-          </w:rPr>
-          <w:t>varying</w:t>
-        </w:r>
-      </w:ins>
-      <w:ins w:id="160" w:author="Sargsyan, Davit [JRDUS]" w:date="2023-12-30T21:37:00Z">
-        <w:r>
-          <w:rPr>
-            <w:rFonts w:ascii="Times New Roman" w:hAnsi="Times New Roman" w:cs="Times New Roman"/>
-            <w:sz w:val="24"/>
-            <w:szCs w:val="24"/>
-          </w:rPr>
-          <w:t xml:space="preserve"> </w:t>
-        </w:r>
-      </w:ins>
-      <w:ins w:id="161" w:author="Sargsyan, Davit [JRDUS]" w:date="2023-12-30T21:38:00Z">
-        <w:r>
-          <w:rPr>
-            <w:rFonts w:ascii="Times New Roman" w:hAnsi="Times New Roman" w:cs="Times New Roman"/>
-            <w:sz w:val="24"/>
-            <w:szCs w:val="24"/>
-          </w:rPr>
-          <w:t>the minimum number of</w:t>
-        </w:r>
-      </w:ins>
-      <w:ins w:id="162" w:author="Sargsyan, Davit [JRDUS]" w:date="2023-12-30T21:37:00Z">
-        <w:r>
-          <w:rPr>
-            <w:rFonts w:ascii="Times New Roman" w:hAnsi="Times New Roman" w:cs="Times New Roman"/>
-            <w:sz w:val="24"/>
-            <w:szCs w:val="24"/>
-          </w:rPr>
-          <w:t xml:space="preserve"> hits per sample a</w:t>
-        </w:r>
-      </w:ins>
-      <w:ins w:id="163" w:author="Sargsyan, Davit [JRDUS]" w:date="2023-12-30T21:38:00Z">
-        <w:r>
-          <w:rPr>
-            <w:rFonts w:ascii="Times New Roman" w:hAnsi="Times New Roman" w:cs="Times New Roman"/>
-            <w:sz w:val="24"/>
-            <w:szCs w:val="24"/>
-          </w:rPr>
-          <w:t xml:space="preserve">nd the </w:t>
-        </w:r>
-      </w:ins>
-      <w:ins w:id="164" w:author="Sargsyan, Davit [JRDUS]" w:date="2023-12-30T21:37:00Z">
-        <w:r>
-          <w:rPr>
-            <w:rFonts w:ascii="Times New Roman" w:hAnsi="Times New Roman" w:cs="Times New Roman"/>
-            <w:sz w:val="24"/>
-            <w:szCs w:val="24"/>
-          </w:rPr>
-          <w:t>minim</w:t>
-        </w:r>
-      </w:ins>
-      <w:ins w:id="165" w:author="Sargsyan, Davit [JRDUS]" w:date="2023-12-30T21:38:00Z">
-        <w:r>
-          <w:rPr>
-            <w:rFonts w:ascii="Times New Roman" w:hAnsi="Times New Roman" w:cs="Times New Roman"/>
-            <w:sz w:val="24"/>
-            <w:szCs w:val="24"/>
-          </w:rPr>
-          <w:t>um</w:t>
-        </w:r>
-      </w:ins>
-      <w:ins w:id="166" w:author="Sargsyan, Davit [JRDUS]" w:date="2023-12-30T21:37:00Z">
-        <w:r>
-          <w:rPr>
-            <w:rFonts w:ascii="Times New Roman" w:hAnsi="Times New Roman" w:cs="Times New Roman"/>
-            <w:sz w:val="24"/>
-            <w:szCs w:val="24"/>
-          </w:rPr>
-          <w:t xml:space="preserve"> number of samples with at least that many hits</w:t>
-        </w:r>
-      </w:ins>
-      <w:ins w:id="167" w:author="Sargsyan, Davit [JRDUS]" w:date="2023-12-30T21:39:00Z">
-        <w:r>
-          <w:rPr>
-            <w:rFonts w:ascii="Times New Roman" w:hAnsi="Times New Roman" w:cs="Times New Roman"/>
-            <w:sz w:val="24"/>
-            <w:szCs w:val="24"/>
-          </w:rPr>
-          <w:t xml:space="preserve"> (Figure 1)</w:t>
-        </w:r>
-      </w:ins>
-      <w:ins w:id="168" w:author="Sargsyan, Davit [JRDUS]" w:date="2023-12-30T21:37:00Z">
-        <w:r>
-          <w:rPr>
-            <w:rFonts w:ascii="Times New Roman" w:hAnsi="Times New Roman" w:cs="Times New Roman"/>
-            <w:sz w:val="24"/>
-            <w:szCs w:val="24"/>
-          </w:rPr>
           <w:t xml:space="preserve">, </w:t>
         </w:r>
       </w:ins>
-      <w:ins w:id="169" w:author="Sargsyan, Davit [JRDUS]" w:date="2023-12-30T21:39:00Z">
+      <w:ins w:id="159" w:author="Sargsyan, Davit [JRDUS]" w:date="2023-12-30T21:39:00Z">
         <w:r>
           <w:rPr>
             <w:rFonts w:ascii="Times New Roman" w:hAnsi="Times New Roman" w:cs="Times New Roman"/>
@@ -3452,7 +3358,7 @@
           <w:t xml:space="preserve">it was decided to set both numbers to 10. </w:t>
         </w:r>
       </w:ins>
-      <w:ins w:id="170" w:author="Sargsyan, Davit [JRDUS]" w:date="2023-12-30T21:46:00Z">
+      <w:ins w:id="160" w:author="Sargsyan, Davit [JRDUS]" w:date="2023-12-30T21:46:00Z">
         <w:r>
           <w:rPr>
             <w:rFonts w:ascii="Times New Roman" w:hAnsi="Times New Roman" w:cs="Times New Roman"/>
@@ -3462,7 +3368,7 @@
           <w:t>Hence, 14,223</w:t>
         </w:r>
       </w:ins>
-      <w:ins w:id="171" w:author="Sargsyan, Davit [JRDUS]" w:date="2023-12-30T21:39:00Z">
+      <w:ins w:id="161" w:author="Sargsyan, Davit [JRDUS]" w:date="2023-12-30T21:39:00Z">
         <w:r>
           <w:rPr>
             <w:rFonts w:ascii="Times New Roman" w:hAnsi="Times New Roman" w:cs="Times New Roman"/>
@@ -3472,7 +3378,7 @@
           <w:t xml:space="preserve"> genes with at least 10 hits in at leas</w:t>
         </w:r>
       </w:ins>
-      <w:ins w:id="172" w:author="Sargsyan, Davit [JRDUS]" w:date="2023-12-30T21:40:00Z">
+      <w:ins w:id="162" w:author="Sargsyan, Davit [JRDUS]" w:date="2023-12-30T21:40:00Z">
         <w:r>
           <w:rPr>
             <w:rFonts w:ascii="Times New Roman" w:hAnsi="Times New Roman" w:cs="Times New Roman"/>
@@ -3482,7 +3388,7 @@
           <w:t xml:space="preserve">t 10 out of 92 samples were </w:t>
         </w:r>
       </w:ins>
-      <w:ins w:id="173" w:author="Sargsyan, Davit [JRDUS]" w:date="2023-12-30T21:46:00Z">
+      <w:ins w:id="163" w:author="Sargsyan, Davit [JRDUS]" w:date="2023-12-30T21:46:00Z">
         <w:r>
           <w:rPr>
             <w:rFonts w:ascii="Times New Roman" w:hAnsi="Times New Roman" w:cs="Times New Roman"/>
@@ -3492,7 +3398,7 @@
           <w:t>used</w:t>
         </w:r>
       </w:ins>
-      <w:ins w:id="174" w:author="Sargsyan, Davit [JRDUS]" w:date="2023-12-30T21:40:00Z">
+      <w:ins w:id="164" w:author="Sargsyan, Davit [JRDUS]" w:date="2023-12-30T21:40:00Z">
         <w:r>
           <w:rPr>
             <w:rFonts w:ascii="Times New Roman" w:hAnsi="Times New Roman" w:cs="Times New Roman"/>
@@ -3507,14 +3413,17 @@
       <w:pPr>
         <w:jc w:val="both"/>
         <w:rPr>
-          <w:ins w:id="175" w:author="Sargsyan, Davit [JRDUS]" w:date="2023-12-30T02:45:00Z"/>
-          <w:rFonts w:ascii="Times New Roman" w:hAnsi="Times New Roman" w:cs="Times New Roman"/>
-          <w:sz w:val="24"/>
-          <w:szCs w:val="24"/>
-        </w:rPr>
-      </w:pPr>
-      <w:ins w:id="176" w:author="Sargsyan, Davit [JRDUS]" w:date="2023-12-30T21:42:00Z">
-        <w:r>
+          <w:ins w:id="165" w:author="Sargsyan, Davit [JRDUS]" w:date="2023-12-30T02:45:00Z"/>
+          <w:rFonts w:ascii="Times New Roman" w:hAnsi="Times New Roman" w:cs="Times New Roman"/>
+          <w:sz w:val="24"/>
+          <w:szCs w:val="24"/>
+        </w:rPr>
+      </w:pPr>
+      <w:ins w:id="166" w:author="Sargsyan, Davit [JRDUS]" w:date="2023-12-30T21:42:00Z">
+        <w:r>
+          <w:rPr>
+            <w:noProof/>
+          </w:rPr>
           <w:drawing>
             <wp:inline distT="0" distB="0" distL="0" distR="0" wp14:anchorId="7254DF9C" wp14:editId="3E7CE249">
               <wp:extent cx="5331125" cy="3290375"/>
@@ -3557,13 +3466,13 @@
       <w:pPr>
         <w:jc w:val="both"/>
         <w:rPr>
-          <w:ins w:id="177" w:author="Sargsyan, Davit [JRDUS]" w:date="2023-12-31T12:21:00Z"/>
-          <w:rFonts w:ascii="Times New Roman" w:hAnsi="Times New Roman" w:cs="Times New Roman"/>
-          <w:sz w:val="24"/>
-          <w:szCs w:val="24"/>
-        </w:rPr>
-      </w:pPr>
-      <w:ins w:id="178" w:author="Sargsyan, Davit [JRDUS]" w:date="2023-12-30T21:46:00Z">
+          <w:ins w:id="167" w:author="Sargsyan, Davit [JRDUS]" w:date="2023-12-31T12:21:00Z"/>
+          <w:rFonts w:ascii="Times New Roman" w:hAnsi="Times New Roman" w:cs="Times New Roman"/>
+          <w:sz w:val="24"/>
+          <w:szCs w:val="24"/>
+        </w:rPr>
+      </w:pPr>
+      <w:ins w:id="168" w:author="Sargsyan, Davit [JRDUS]" w:date="2023-12-30T21:46:00Z">
         <w:r>
           <w:rPr>
             <w:rFonts w:ascii="Times New Roman" w:hAnsi="Times New Roman" w:cs="Times New Roman"/>
@@ -3573,7 +3482,7 @@
           <w:t>Next</w:t>
         </w:r>
       </w:ins>
-      <w:ins w:id="179" w:author="Sargsyan, Davit [JRDUS]" w:date="2023-12-30T02:46:00Z">
+      <w:ins w:id="169" w:author="Sargsyan, Davit [JRDUS]" w:date="2023-12-30T02:46:00Z">
         <w:r>
           <w:rPr>
             <w:rFonts w:ascii="Times New Roman" w:hAnsi="Times New Roman" w:cs="Times New Roman"/>
@@ -3583,7 +3492,7 @@
           <w:t>,</w:t>
         </w:r>
       </w:ins>
-      <w:ins w:id="180" w:author="Sargsyan, Davit [JRDUS]" w:date="2023-12-30T13:42:00Z">
+      <w:ins w:id="170" w:author="Sargsyan, Davit [JRDUS]" w:date="2023-12-30T13:42:00Z">
         <w:r>
           <w:rPr>
             <w:rFonts w:ascii="Times New Roman" w:hAnsi="Times New Roman" w:cs="Times New Roman"/>
@@ -3593,7 +3502,7 @@
           <w:t xml:space="preserve"> we</w:t>
         </w:r>
       </w:ins>
-      <w:ins w:id="181" w:author="Sargsyan, Davit [JRDUS]" w:date="2023-12-30T02:45:00Z">
+      <w:ins w:id="171" w:author="Sargsyan, Davit [JRDUS]" w:date="2023-12-30T02:45:00Z">
         <w:r>
           <w:rPr>
             <w:rFonts w:ascii="Times New Roman" w:hAnsi="Times New Roman" w:cs="Times New Roman"/>
@@ -3603,7 +3512,7 @@
           <w:t xml:space="preserve"> identify </w:t>
         </w:r>
       </w:ins>
-      <w:ins w:id="182" w:author="Sargsyan, Davit [JRDUS]" w:date="2023-12-30T21:46:00Z">
+      <w:ins w:id="172" w:author="Sargsyan, Davit [JRDUS]" w:date="2023-12-30T21:46:00Z">
         <w:r>
           <w:rPr>
             <w:rFonts w:ascii="Times New Roman" w:hAnsi="Times New Roman" w:cs="Times New Roman"/>
@@ -3613,7 +3522,7 @@
           <w:t xml:space="preserve">coding </w:t>
         </w:r>
       </w:ins>
-      <w:ins w:id="183" w:author="Sargsyan, Davit [JRDUS]" w:date="2023-12-30T02:45:00Z">
+      <w:ins w:id="173" w:author="Sargsyan, Davit [JRDUS]" w:date="2023-12-30T02:45:00Z">
         <w:r>
           <w:rPr>
             <w:rFonts w:ascii="Times New Roman" w:hAnsi="Times New Roman" w:cs="Times New Roman"/>
@@ -3623,7 +3532,7 @@
           <w:t xml:space="preserve">genes </w:t>
         </w:r>
       </w:ins>
-      <w:ins w:id="184" w:author="Sargsyan, Davit [JRDUS]" w:date="2023-12-30T13:43:00Z">
+      <w:ins w:id="174" w:author="Sargsyan, Davit [JRDUS]" w:date="2023-12-30T13:43:00Z">
         <w:r>
           <w:rPr>
             <w:rFonts w:ascii="Times New Roman" w:hAnsi="Times New Roman" w:cs="Times New Roman"/>
@@ -3633,7 +3542,7 @@
           <w:t>differentially expressed in</w:t>
         </w:r>
       </w:ins>
-      <w:ins w:id="185" w:author="Sargsyan, Davit [JRDUS]" w:date="2023-12-30T02:46:00Z">
+      <w:ins w:id="175" w:author="Sargsyan, Davit [JRDUS]" w:date="2023-12-30T02:46:00Z">
         <w:r>
           <w:rPr>
             <w:rFonts w:ascii="Times New Roman" w:hAnsi="Times New Roman" w:cs="Times New Roman"/>
@@ -3643,7 +3552,7 @@
           <w:t xml:space="preserve"> COVID </w:t>
         </w:r>
       </w:ins>
-      <w:ins w:id="186" w:author="Sargsyan, Davit [JRDUS]" w:date="2023-12-30T13:43:00Z">
+      <w:ins w:id="176" w:author="Sargsyan, Davit [JRDUS]" w:date="2023-12-30T13:43:00Z">
         <w:r>
           <w:rPr>
             <w:rFonts w:ascii="Times New Roman" w:hAnsi="Times New Roman" w:cs="Times New Roman"/>
@@ -3653,7 +3562,7 @@
           <w:t>patients compared to controls</w:t>
         </w:r>
       </w:ins>
-      <w:ins w:id="187" w:author="Sargsyan, Davit [JRDUS]" w:date="2023-12-30T13:44:00Z">
+      <w:ins w:id="177" w:author="Sargsyan, Davit [JRDUS]" w:date="2023-12-30T13:44:00Z">
         <w:r>
           <w:rPr>
             <w:rFonts w:ascii="Times New Roman" w:hAnsi="Times New Roman" w:cs="Times New Roman"/>
@@ -3663,7 +3572,7 @@
           <w:t xml:space="preserve"> (at least 2-fold change and </w:t>
         </w:r>
       </w:ins>
-      <w:ins w:id="188" w:author="Sargsyan, Davit [JRDUS]" w:date="2023-12-30T22:19:00Z">
+      <w:ins w:id="178" w:author="Sargsyan, Davit [JRDUS]" w:date="2023-12-30T22:19:00Z">
         <w:r>
           <w:rPr>
             <w:rFonts w:ascii="Times New Roman" w:hAnsi="Times New Roman" w:cs="Times New Roman"/>
@@ -3673,7 +3582,7 @@
           <w:t xml:space="preserve">adjusted p-value ≤ </w:t>
         </w:r>
       </w:ins>
-      <w:ins w:id="189" w:author="Sargsyan, Davit [JRDUS]" w:date="2023-12-30T13:44:00Z">
+      <w:ins w:id="179" w:author="Sargsyan, Davit [JRDUS]" w:date="2023-12-30T13:44:00Z">
         <w:r>
           <w:rPr>
             <w:rFonts w:ascii="Times New Roman" w:hAnsi="Times New Roman" w:cs="Times New Roman"/>
@@ -3683,7 +3592,7 @@
           <w:t>0.05)</w:t>
         </w:r>
       </w:ins>
-      <w:ins w:id="190" w:author="Sargsyan, Davit [JRDUS]" w:date="2023-12-30T02:46:00Z">
+      <w:ins w:id="180" w:author="Sargsyan, Davit [JRDUS]" w:date="2023-12-30T02:46:00Z">
         <w:r>
           <w:rPr>
             <w:rFonts w:ascii="Times New Roman" w:hAnsi="Times New Roman" w:cs="Times New Roman"/>
@@ -3693,7 +3602,7 @@
           <w:t>.</w:t>
         </w:r>
       </w:ins>
-      <w:ins w:id="191" w:author="Sargsyan, Davit [JRDUS]" w:date="2023-12-30T03:01:00Z">
+      <w:ins w:id="181" w:author="Sargsyan, Davit [JRDUS]" w:date="2023-12-30T03:01:00Z">
         <w:r>
           <w:rPr>
             <w:rFonts w:ascii="Times New Roman" w:hAnsi="Times New Roman" w:cs="Times New Roman"/>
@@ -3703,7 +3612,7 @@
           <w:t xml:space="preserve"> </w:t>
         </w:r>
       </w:ins>
-      <w:ins w:id="192" w:author="Sargsyan, Davit [JRDUS]" w:date="2023-12-30T22:20:00Z">
+      <w:ins w:id="182" w:author="Sargsyan, Davit [JRDUS]" w:date="2023-12-30T22:20:00Z">
         <w:r>
           <w:rPr>
             <w:rFonts w:ascii="Times New Roman" w:hAnsi="Times New Roman" w:cs="Times New Roman"/>
@@ -3713,7 +3622,7 @@
           <w:t xml:space="preserve">2 </w:t>
         </w:r>
       </w:ins>
-      <w:ins w:id="193" w:author="Sargsyan, Davit [JRDUS]" w:date="2023-12-30T03:01:00Z">
+      <w:ins w:id="183" w:author="Sargsyan, Davit [JRDUS]" w:date="2023-12-30T03:01:00Z">
         <w:r>
           <w:rPr>
             <w:rFonts w:ascii="Times New Roman" w:hAnsi="Times New Roman" w:cs="Times New Roman"/>
@@ -3723,7 +3632,7 @@
           <w:t xml:space="preserve">genes were downregulated and </w:t>
         </w:r>
       </w:ins>
-      <w:ins w:id="194" w:author="Sargsyan, Davit [JRDUS]" w:date="2023-12-30T22:20:00Z">
+      <w:ins w:id="184" w:author="Sargsyan, Davit [JRDUS]" w:date="2023-12-30T22:20:00Z">
         <w:r>
           <w:rPr>
             <w:rFonts w:ascii="Times New Roman" w:hAnsi="Times New Roman" w:cs="Times New Roman"/>
@@ -3733,7 +3642,7 @@
           <w:t>16</w:t>
         </w:r>
       </w:ins>
-      <w:ins w:id="195" w:author="Sargsyan, Davit [JRDUS]" w:date="2023-12-30T03:01:00Z">
+      <w:ins w:id="185" w:author="Sargsyan, Davit [JRDUS]" w:date="2023-12-30T03:01:00Z">
         <w:r>
           <w:rPr>
             <w:rFonts w:ascii="Times New Roman" w:hAnsi="Times New Roman" w:cs="Times New Roman"/>
@@ -3743,7 +3652,7 @@
           <w:t xml:space="preserve"> upregulated in COVID patients compared to non-COVID. The list of </w:t>
         </w:r>
       </w:ins>
-      <w:ins w:id="196" w:author="Sargsyan, Davit [JRDUS]" w:date="2023-12-30T22:20:00Z">
+      <w:ins w:id="186" w:author="Sargsyan, Davit [JRDUS]" w:date="2023-12-30T22:20:00Z">
         <w:r>
           <w:rPr>
             <w:rFonts w:ascii="Times New Roman" w:hAnsi="Times New Roman" w:cs="Times New Roman"/>
@@ -3753,7 +3662,7 @@
           <w:t xml:space="preserve">the </w:t>
         </w:r>
       </w:ins>
-      <w:ins w:id="197" w:author="Sargsyan, Davit [JRDUS]" w:date="2023-12-30T22:21:00Z">
+      <w:ins w:id="187" w:author="Sargsyan, Davit [JRDUS]" w:date="2023-12-30T22:21:00Z">
         <w:r>
           <w:rPr>
             <w:rFonts w:ascii="Times New Roman" w:hAnsi="Times New Roman" w:cs="Times New Roman"/>
@@ -3763,7 +3672,7 @@
           <w:t>18</w:t>
         </w:r>
       </w:ins>
-      <w:ins w:id="198" w:author="Sargsyan, Davit [JRDUS]" w:date="2023-12-30T03:01:00Z">
+      <w:ins w:id="188" w:author="Sargsyan, Davit [JRDUS]" w:date="2023-12-30T03:01:00Z">
         <w:r>
           <w:rPr>
             <w:rFonts w:ascii="Times New Roman" w:hAnsi="Times New Roman" w:cs="Times New Roman"/>
@@ -3773,26 +3682,17 @@
           <w:t xml:space="preserve"> gene</w:t>
         </w:r>
       </w:ins>
-      <w:ins w:id="199" w:author="Sargsyan, Davit [JRDUS]" w:date="2023-12-30T03:02:00Z">
-        <w:r>
-          <w:rPr>
-            <w:rFonts w:ascii="Times New Roman" w:hAnsi="Times New Roman" w:cs="Times New Roman"/>
-            <w:sz w:val="24"/>
-            <w:szCs w:val="24"/>
-          </w:rPr>
-          <w:t xml:space="preserve">s and the </w:t>
-        </w:r>
-        <w:r>
-          <w:rPr>
-            <w:rFonts w:ascii="Times New Roman" w:hAnsi="Times New Roman" w:cs="Times New Roman"/>
-            <w:sz w:val="24"/>
-            <w:szCs w:val="24"/>
-          </w:rPr>
-          <w:lastRenderedPageBreak/>
-          <w:t>estimate</w:t>
-        </w:r>
-      </w:ins>
-      <w:ins w:id="200" w:author="Sargsyan, Davit [JRDUS]" w:date="2023-12-30T03:05:00Z">
+      <w:ins w:id="189" w:author="Sargsyan, Davit [JRDUS]" w:date="2023-12-30T03:02:00Z">
+        <w:r>
+          <w:rPr>
+            <w:rFonts w:ascii="Times New Roman" w:hAnsi="Times New Roman" w:cs="Times New Roman"/>
+            <w:sz w:val="24"/>
+            <w:szCs w:val="24"/>
+          </w:rPr>
+          <w:t>s and the estimate</w:t>
+        </w:r>
+      </w:ins>
+      <w:ins w:id="190" w:author="Sargsyan, Davit [JRDUS]" w:date="2023-12-30T03:05:00Z">
         <w:r>
           <w:rPr>
             <w:rFonts w:ascii="Times New Roman" w:hAnsi="Times New Roman" w:cs="Times New Roman"/>
@@ -3802,7 +3702,7 @@
           <w:t>s of</w:t>
         </w:r>
       </w:ins>
-      <w:ins w:id="201" w:author="Sargsyan, Davit [JRDUS]" w:date="2023-12-30T03:02:00Z">
+      <w:ins w:id="191" w:author="Sargsyan, Davit [JRDUS]" w:date="2023-12-30T03:02:00Z">
         <w:r>
           <w:rPr>
             <w:rFonts w:ascii="Times New Roman" w:hAnsi="Times New Roman" w:cs="Times New Roman"/>
@@ -3812,7 +3712,7 @@
           <w:t xml:space="preserve"> the </w:t>
         </w:r>
       </w:ins>
-      <w:ins w:id="202" w:author="Sargsyan, Davit [JRDUS]" w:date="2023-12-31T11:48:00Z">
+      <w:ins w:id="192" w:author="Sargsyan, Davit [JRDUS]" w:date="2023-12-31T11:48:00Z">
         <w:r>
           <w:rPr>
             <w:rFonts w:ascii="Times New Roman" w:hAnsi="Times New Roman" w:cs="Times New Roman"/>
@@ -3822,7 +3722,7 @@
           <w:t>differences (on log2 scale</w:t>
         </w:r>
       </w:ins>
-      <w:ins w:id="203" w:author="Sargsyan, Davit [JRDUS]" w:date="2023-12-31T11:49:00Z">
+      <w:ins w:id="193" w:author="Sargsyan, Davit [JRDUS]" w:date="2023-12-31T11:49:00Z">
         <w:r>
           <w:rPr>
             <w:rFonts w:ascii="Times New Roman" w:hAnsi="Times New Roman" w:cs="Times New Roman"/>
@@ -3832,7 +3732,7 @@
           <w:t xml:space="preserve"> and representing the number of 2-fold changes in COVID vs. non-COVID patients’ samples) </w:t>
         </w:r>
       </w:ins>
-      <w:ins w:id="204" w:author="Sargsyan, Davit [JRDUS]" w:date="2023-12-30T03:02:00Z">
+      <w:ins w:id="194" w:author="Sargsyan, Davit [JRDUS]" w:date="2023-12-30T03:02:00Z">
         <w:r>
           <w:rPr>
             <w:rFonts w:ascii="Times New Roman" w:hAnsi="Times New Roman" w:cs="Times New Roman"/>
@@ -3842,7 +3742,7 @@
           <w:t>is presented in Table 3.</w:t>
         </w:r>
       </w:ins>
-      <w:ins w:id="205" w:author="Sargsyan, Davit [JRDUS]" w:date="2023-12-31T12:20:00Z">
+      <w:ins w:id="195" w:author="Sargsyan, Davit [JRDUS]" w:date="2023-12-31T12:20:00Z">
         <w:r>
           <w:rPr>
             <w:rFonts w:ascii="Times New Roman" w:hAnsi="Times New Roman" w:cs="Times New Roman"/>
@@ -3852,7 +3752,7 @@
           <w:t xml:space="preserve"> Figure 1 shows </w:t>
         </w:r>
       </w:ins>
-      <w:ins w:id="206" w:author="Sargsyan, Davit [JRDUS]" w:date="2023-12-31T12:21:00Z">
+      <w:ins w:id="196" w:author="Sargsyan, Davit [JRDUS]" w:date="2023-12-31T12:21:00Z">
         <w:r>
           <w:rPr>
             <w:rFonts w:ascii="Times New Roman" w:hAnsi="Times New Roman" w:cs="Times New Roman"/>
@@ -3862,7 +3762,7 @@
           <w:t xml:space="preserve">the </w:t>
         </w:r>
       </w:ins>
-      <w:ins w:id="207" w:author="Sargsyan, Davit [JRDUS]" w:date="2023-12-31T12:20:00Z">
+      <w:ins w:id="197" w:author="Sargsyan, Davit [JRDUS]" w:date="2023-12-31T12:20:00Z">
         <w:r>
           <w:rPr>
             <w:rFonts w:ascii="Times New Roman" w:hAnsi="Times New Roman" w:cs="Times New Roman"/>
@@ -3872,7 +3772,7 @@
           <w:t xml:space="preserve">total number of hits for each of the 18 genes in </w:t>
         </w:r>
       </w:ins>
-      <w:ins w:id="208" w:author="Sargsyan, Davit [JRDUS]" w:date="2023-12-31T12:21:00Z">
+      <w:ins w:id="198" w:author="Sargsyan, Davit [JRDUS]" w:date="2023-12-31T12:21:00Z">
         <w:r>
           <w:rPr>
             <w:rFonts w:ascii="Times New Roman" w:hAnsi="Times New Roman" w:cs="Times New Roman"/>
@@ -3888,15 +3788,15 @@
         <w:keepNext/>
         <w:jc w:val="both"/>
         <w:rPr>
-          <w:ins w:id="209" w:author="Sargsyan, Davit [JRDUS]" w:date="2023-12-31T12:56:00Z"/>
-        </w:rPr>
-        <w:pPrChange w:id="210" w:author="Sargsyan, Davit [JRDUS]" w:date="2023-12-31T12:56:00Z">
+          <w:ins w:id="199" w:author="Sargsyan, Davit [JRDUS]" w:date="2023-12-31T12:56:00Z"/>
+        </w:rPr>
+        <w:pPrChange w:id="200" w:author="Sargsyan, Davit [JRDUS]" w:date="2023-12-31T12:56:00Z">
           <w:pPr>
             <w:jc w:val="both"/>
           </w:pPr>
         </w:pPrChange>
       </w:pPr>
-      <w:ins w:id="211" w:author="Sargsyan, Davit [JRDUS]" w:date="2023-12-31T12:21:00Z">
+      <w:ins w:id="201" w:author="Sargsyan, Davit [JRDUS]" w:date="2023-12-31T12:21:00Z">
         <w:r>
           <w:rPr>
             <w:rFonts w:ascii="Times New Roman" w:hAnsi="Times New Roman" w:cs="Times New Roman"/>
@@ -3904,6 +3804,7 @@
             <w:sz w:val="24"/>
             <w:szCs w:val="24"/>
           </w:rPr>
+          <w:lastRenderedPageBreak/>
           <w:drawing>
             <wp:inline distT="0" distB="0" distL="0" distR="0" wp14:anchorId="5AD70FAD" wp14:editId="06DB6E0C">
               <wp:extent cx="5943600" cy="5943600"/>
@@ -3959,18 +3860,18 @@
         <w:pStyle w:val="Caption"/>
         <w:jc w:val="both"/>
         <w:rPr>
-          <w:ins w:id="212" w:author="Sargsyan, Davit [JRDUS]" w:date="2023-12-30T03:02:00Z"/>
-          <w:rFonts w:ascii="Times New Roman" w:hAnsi="Times New Roman" w:cs="Times New Roman"/>
-          <w:sz w:val="24"/>
-          <w:szCs w:val="24"/>
-        </w:rPr>
-        <w:pPrChange w:id="213" w:author="Sargsyan, Davit [JRDUS]" w:date="2023-12-31T12:56:00Z">
+          <w:ins w:id="202" w:author="Sargsyan, Davit [JRDUS]" w:date="2023-12-30T03:02:00Z"/>
+          <w:rFonts w:ascii="Times New Roman" w:hAnsi="Times New Roman" w:cs="Times New Roman"/>
+          <w:sz w:val="24"/>
+          <w:szCs w:val="24"/>
+        </w:rPr>
+        <w:pPrChange w:id="203" w:author="Sargsyan, Davit [JRDUS]" w:date="2023-12-31T12:56:00Z">
           <w:pPr>
             <w:jc w:val="both"/>
           </w:pPr>
         </w:pPrChange>
       </w:pPr>
-      <w:ins w:id="214" w:author="Sargsyan, Davit [JRDUS]" w:date="2023-12-31T12:56:00Z">
+      <w:ins w:id="204" w:author="Sargsyan, Davit [JRDUS]" w:date="2023-12-31T12:56:00Z">
         <w:r>
           <w:t xml:space="preserve">Figure </w:t>
         </w:r>
@@ -3984,7 +3885,7 @@
       <w:r>
         <w:fldChar w:fldCharType="separate"/>
       </w:r>
-      <w:ins w:id="215" w:author="Sargsyan, Davit [JRDUS]" w:date="2023-12-31T16:42:00Z">
+      <w:ins w:id="205" w:author="Sargsyan, Davit [JRDUS]" w:date="2023-12-31T16:42:00Z">
         <w:r>
           <w:rPr>
             <w:noProof/>
@@ -3992,7 +3893,7 @@
           <w:t>1</w:t>
         </w:r>
       </w:ins>
-      <w:ins w:id="216" w:author="Sargsyan, Davit [JRDUS]" w:date="2023-12-31T12:56:00Z">
+      <w:ins w:id="206" w:author="Sargsyan, Davit [JRDUS]" w:date="2023-12-31T12:56:00Z">
         <w:r>
           <w:fldChar w:fldCharType="end"/>
         </w:r>
@@ -4005,13 +3906,13 @@
       <w:pPr>
         <w:jc w:val="both"/>
         <w:rPr>
-          <w:ins w:id="217" w:author="Sargsyan, Davit [JRDUS]" w:date="2023-12-31T12:55:00Z"/>
-          <w:rFonts w:ascii="Times New Roman" w:hAnsi="Times New Roman" w:cs="Times New Roman"/>
-          <w:sz w:val="24"/>
-          <w:szCs w:val="24"/>
-        </w:rPr>
-      </w:pPr>
-      <w:ins w:id="218" w:author="Sargsyan, Davit [JRDUS]" w:date="2023-12-31T12:35:00Z">
+          <w:ins w:id="207" w:author="Sargsyan, Davit [JRDUS]" w:date="2023-12-31T12:55:00Z"/>
+          <w:rFonts w:ascii="Times New Roman" w:hAnsi="Times New Roman" w:cs="Times New Roman"/>
+          <w:sz w:val="24"/>
+          <w:szCs w:val="24"/>
+        </w:rPr>
+      </w:pPr>
+      <w:ins w:id="208" w:author="Sargsyan, Davit [JRDUS]" w:date="2023-12-31T12:35:00Z">
         <w:r>
           <w:rPr>
             <w:rFonts w:ascii="Times New Roman" w:hAnsi="Times New Roman" w:cs="Times New Roman"/>
@@ -4021,7 +3922,7 @@
           <w:t>One of the mos</w:t>
         </w:r>
       </w:ins>
-      <w:ins w:id="219" w:author="Sargsyan, Davit [JRDUS]" w:date="2023-12-31T12:36:00Z">
+      <w:ins w:id="209" w:author="Sargsyan, Davit [JRDUS]" w:date="2023-12-31T12:36:00Z">
         <w:r>
           <w:rPr>
             <w:rFonts w:ascii="Times New Roman" w:hAnsi="Times New Roman" w:cs="Times New Roman"/>
@@ -4031,7 +3932,7 @@
           <w:t>t striking differences found in this part of the analysis was the over</w:t>
         </w:r>
       </w:ins>
-      <w:ins w:id="220" w:author="Sargsyan, Davit [JRDUS]" w:date="2023-12-31T12:37:00Z">
+      <w:ins w:id="210" w:author="Sargsyan, Davit [JRDUS]" w:date="2023-12-31T12:37:00Z">
         <w:r>
           <w:rPr>
             <w:rFonts w:ascii="Times New Roman" w:hAnsi="Times New Roman" w:cs="Times New Roman"/>
@@ -4041,7 +3942,7 @@
           <w:t xml:space="preserve">expression </w:t>
         </w:r>
       </w:ins>
-      <w:ins w:id="221" w:author="Sargsyan, Davit [JRDUS]" w:date="2023-12-31T12:36:00Z">
+      <w:ins w:id="211" w:author="Sargsyan, Davit [JRDUS]" w:date="2023-12-31T12:36:00Z">
         <w:r>
           <w:rPr>
             <w:rFonts w:ascii="Times New Roman" w:hAnsi="Times New Roman" w:cs="Times New Roman"/>
@@ -4051,7 +3952,7 @@
           <w:t xml:space="preserve">of </w:t>
         </w:r>
       </w:ins>
-      <w:ins w:id="222" w:author="Sargsyan, Davit [JRDUS]" w:date="2023-12-31T12:37:00Z">
+      <w:ins w:id="212" w:author="Sargsyan, Davit [JRDUS]" w:date="2023-12-31T12:37:00Z">
         <w:r>
           <w:rPr>
             <w:rFonts w:ascii="Times New Roman" w:hAnsi="Times New Roman" w:cs="Times New Roman"/>
@@ -4061,7 +3962,7 @@
           <w:t>Interferon Alpha Inducible Protein 27</w:t>
         </w:r>
       </w:ins>
-      <w:ins w:id="223" w:author="Sargsyan, Davit [JRDUS]" w:date="2023-12-31T12:38:00Z">
+      <w:ins w:id="213" w:author="Sargsyan, Davit [JRDUS]" w:date="2023-12-31T12:38:00Z">
         <w:r>
           <w:rPr>
             <w:rFonts w:ascii="Times New Roman" w:hAnsi="Times New Roman" w:cs="Times New Roman"/>
@@ -4071,7 +3972,7 @@
           <w:t xml:space="preserve"> (IFI27) coding gene</w:t>
         </w:r>
       </w:ins>
-      <w:ins w:id="224" w:author="Sargsyan, Davit [JRDUS]" w:date="2023-12-31T12:41:00Z">
+      <w:ins w:id="214" w:author="Sargsyan, Davit [JRDUS]" w:date="2023-12-31T12:41:00Z">
         <w:r>
           <w:rPr>
             <w:rFonts w:ascii="Times New Roman" w:hAnsi="Times New Roman" w:cs="Times New Roman"/>
@@ -4081,7 +3982,7 @@
           <w:t xml:space="preserve">, with a 2-fold </w:t>
         </w:r>
       </w:ins>
-      <w:ins w:id="225" w:author="Sargsyan, Davit [JRDUS]" w:date="2023-12-31T12:42:00Z">
+      <w:ins w:id="215" w:author="Sargsyan, Davit [JRDUS]" w:date="2023-12-31T12:42:00Z">
         <w:r>
           <w:rPr>
             <w:rFonts w:ascii="Times New Roman" w:hAnsi="Times New Roman" w:cs="Times New Roman"/>
@@ -4091,7 +3992,7 @@
           <w:t>difference of 2.37 (SEM = 0.49)</w:t>
         </w:r>
       </w:ins>
-      <w:ins w:id="226" w:author="Sargsyan, Davit [JRDUS]" w:date="2023-12-31T12:38:00Z">
+      <w:ins w:id="216" w:author="Sargsyan, Davit [JRDUS]" w:date="2023-12-31T12:38:00Z">
         <w:r>
           <w:rPr>
             <w:rFonts w:ascii="Times New Roman" w:hAnsi="Times New Roman" w:cs="Times New Roman"/>
@@ -4101,7 +4002,7 @@
           <w:t xml:space="preserve">. The protein coded by IFI27 </w:t>
         </w:r>
       </w:ins>
-      <w:ins w:id="227" w:author="Sargsyan, Davit [JRDUS]" w:date="2023-12-31T12:39:00Z">
+      <w:ins w:id="217" w:author="Sargsyan, Davit [JRDUS]" w:date="2023-12-31T12:39:00Z">
         <w:r>
           <w:rPr>
             <w:rFonts w:ascii="Times New Roman" w:hAnsi="Times New Roman" w:cs="Times New Roman"/>
@@ -4111,7 +4012,7 @@
           <w:t xml:space="preserve">was previously shown to be associated with viral infections </w:t>
         </w:r>
       </w:ins>
-      <w:ins w:id="228" w:author="Sargsyan, Davit [JRDUS]" w:date="2023-12-31T12:40:00Z">
+      <w:ins w:id="218" w:author="Sargsyan, Davit [JRDUS]" w:date="2023-12-31T12:40:00Z">
         <w:r>
           <w:rPr>
             <w:rFonts w:ascii="Times New Roman" w:hAnsi="Times New Roman" w:cs="Times New Roman"/>
@@ -4121,7 +4022,7 @@
           <w:t>including Hepatitis C</w:t>
         </w:r>
       </w:ins>
-      <w:ins w:id="229" w:author="Sargsyan, Davit [JRDUS]" w:date="2023-12-31T12:41:00Z">
+      <w:ins w:id="219" w:author="Sargsyan, Davit [JRDUS]" w:date="2023-12-31T12:41:00Z">
         <w:r>
           <w:rPr>
             <w:rFonts w:ascii="Times New Roman" w:hAnsi="Times New Roman" w:cs="Times New Roman"/>
@@ -4139,7 +4040,7 @@
           <w:t>respiratory syncytial virus (RSV) infection and Enterovirus 71 (EV71) hand foot and mouth disease</w:t>
         </w:r>
       </w:ins>
-      <w:ins w:id="230" w:author="Sargsyan, Davit [JRDUS]" w:date="2023-12-31T12:42:00Z">
+      <w:ins w:id="220" w:author="Sargsyan, Davit [JRDUS]" w:date="2023-12-31T12:42:00Z">
         <w:r>
           <w:rPr>
             <w:rFonts w:ascii="Times New Roman" w:hAnsi="Times New Roman" w:cs="Times New Roman"/>
@@ -4149,7 +4050,7 @@
           <w:t xml:space="preserve">. It has been </w:t>
         </w:r>
       </w:ins>
-      <w:ins w:id="231" w:author="Sargsyan, Davit [JRDUS]" w:date="2023-12-31T12:43:00Z">
+      <w:ins w:id="221" w:author="Sargsyan, Davit [JRDUS]" w:date="2023-12-31T12:43:00Z">
         <w:r>
           <w:rPr>
             <w:rFonts w:ascii="Times New Roman" w:hAnsi="Times New Roman" w:cs="Times New Roman"/>
@@ -4159,9 +4060,9 @@
           <w:t>proposed as a biomarker for an early prediction of COVID-19 outcomes (</w:t>
         </w:r>
       </w:ins>
-      <w:commentRangeStart w:id="232"/>
+      <w:commentRangeStart w:id="222"/>
       <w:proofErr w:type="spellStart"/>
-      <w:ins w:id="233" w:author="Sargsyan, Davit [JRDUS]" w:date="2023-12-31T12:44:00Z">
+      <w:ins w:id="223" w:author="Sargsyan, Davit [JRDUS]" w:date="2023-12-31T12:44:00Z">
         <w:r>
           <w:rPr>
             <w:rFonts w:ascii="Times New Roman" w:hAnsi="Times New Roman" w:cs="Times New Roman"/>
@@ -4220,12 +4121,12 @@
           </w:rPr>
           <w:fldChar w:fldCharType="end"/>
         </w:r>
-        <w:commentRangeEnd w:id="232"/>
+        <w:commentRangeEnd w:id="222"/>
         <w:r>
           <w:rPr>
             <w:rStyle w:val="CommentReference"/>
           </w:rPr>
-          <w:commentReference w:id="232"/>
+          <w:commentReference w:id="222"/>
         </w:r>
         <w:r>
           <w:rPr>
@@ -4236,7 +4137,7 @@
           <w:t>)</w:t>
         </w:r>
       </w:ins>
-      <w:ins w:id="234" w:author="Sargsyan, Davit [JRDUS]" w:date="2023-12-31T12:43:00Z">
+      <w:ins w:id="224" w:author="Sargsyan, Davit [JRDUS]" w:date="2023-12-31T12:43:00Z">
         <w:r>
           <w:rPr>
             <w:rFonts w:ascii="Times New Roman" w:hAnsi="Times New Roman" w:cs="Times New Roman"/>
@@ -4246,87 +4147,79 @@
           <w:t xml:space="preserve">. </w:t>
         </w:r>
       </w:ins>
-      <w:ins w:id="235" w:author="Sargsyan, Davit [JRDUS]" w:date="2023-12-31T12:52:00Z">
-        <w:r>
-          <w:rPr>
-            <w:rFonts w:ascii="Times New Roman" w:hAnsi="Times New Roman" w:cs="Times New Roman"/>
-            <w:sz w:val="24"/>
-            <w:szCs w:val="24"/>
-          </w:rPr>
-          <w:t xml:space="preserve">In this study, most of the patients that had gene sequencing data </w:t>
-        </w:r>
-        <w:r>
-          <w:rPr>
-            <w:rFonts w:ascii="Times New Roman" w:hAnsi="Times New Roman" w:cs="Times New Roman"/>
-            <w:sz w:val="24"/>
-            <w:szCs w:val="24"/>
+      <w:ins w:id="225" w:author="Sargsyan, Davit [JRDUS]" w:date="2023-12-31T12:52:00Z">
+        <w:r>
+          <w:rPr>
+            <w:rFonts w:ascii="Times New Roman" w:hAnsi="Times New Roman" w:cs="Times New Roman"/>
+            <w:sz w:val="24"/>
+            <w:szCs w:val="24"/>
+          </w:rPr>
+          <w:t>In this study, most of the patients that had gene sequencing data and died in hospital had their IFI27 expression levels elevated compared to those w</w:t>
+        </w:r>
+      </w:ins>
+      <w:ins w:id="226" w:author="Sargsyan, Davit [JRDUS]" w:date="2023-12-31T12:53:00Z">
+        <w:r>
+          <w:rPr>
+            <w:rFonts w:ascii="Times New Roman" w:hAnsi="Times New Roman" w:cs="Times New Roman"/>
+            <w:sz w:val="24"/>
+            <w:szCs w:val="24"/>
+          </w:rPr>
+          <w:t>ho were discharged alive (Figure 2</w:t>
+        </w:r>
+      </w:ins>
+      <w:ins w:id="227" w:author="Sargsyan, Davit [JRDUS]" w:date="2023-12-31T13:33:00Z">
+        <w:r>
+          <w:rPr>
+            <w:rFonts w:ascii="Times New Roman" w:hAnsi="Times New Roman" w:cs="Times New Roman"/>
+            <w:sz w:val="24"/>
+            <w:szCs w:val="24"/>
+          </w:rPr>
+          <w:t xml:space="preserve"> left</w:t>
+        </w:r>
+      </w:ins>
+      <w:ins w:id="228" w:author="Sargsyan, Davit [JRDUS]" w:date="2023-12-31T12:53:00Z">
+        <w:r>
+          <w:rPr>
+            <w:rFonts w:ascii="Times New Roman" w:hAnsi="Times New Roman" w:cs="Times New Roman"/>
+            <w:sz w:val="24"/>
+            <w:szCs w:val="24"/>
+          </w:rPr>
+          <w:t xml:space="preserve">). </w:t>
+        </w:r>
+      </w:ins>
+      <w:ins w:id="229" w:author="Sargsyan, Davit [JRDUS]" w:date="2023-12-31T13:41:00Z">
+        <w:r>
+          <w:rPr>
+            <w:rFonts w:ascii="Times New Roman" w:hAnsi="Times New Roman" w:cs="Times New Roman"/>
+            <w:sz w:val="24"/>
+            <w:szCs w:val="24"/>
+          </w:rPr>
+          <w:t xml:space="preserve">No obvious patterns were observed for </w:t>
+        </w:r>
+        <w:r>
+          <w:rPr>
+            <w:rFonts w:ascii="Times New Roman" w:hAnsi="Times New Roman" w:cs="Times New Roman"/>
+            <w:sz w:val="24"/>
+            <w:szCs w:val="24"/>
+          </w:rPr>
+          <w:t>critical care as an outcome (Figure 2 right).</w:t>
+        </w:r>
+      </w:ins>
+    </w:p>
+    <w:p>
+      <w:pPr>
+        <w:keepNext/>
+        <w:jc w:val="both"/>
+        <w:rPr>
+          <w:ins w:id="230" w:author="Sargsyan, Davit [JRDUS]" w:date="2023-12-31T13:40:00Z"/>
+        </w:rPr>
+      </w:pPr>
+      <w:ins w:id="231" w:author="Sargsyan, Davit [JRDUS]" w:date="2023-12-31T13:40:00Z">
+        <w:r>
+          <w:rPr>
+            <w:noProof/>
           </w:rPr>
           <w:lastRenderedPageBreak/>
-          <w:t>and died in hospital had their IFI27 expression levels elevated compared to those w</w:t>
-        </w:r>
-      </w:ins>
-      <w:ins w:id="236" w:author="Sargsyan, Davit [JRDUS]" w:date="2023-12-31T12:53:00Z">
-        <w:r>
-          <w:rPr>
-            <w:rFonts w:ascii="Times New Roman" w:hAnsi="Times New Roman" w:cs="Times New Roman"/>
-            <w:sz w:val="24"/>
-            <w:szCs w:val="24"/>
-          </w:rPr>
-          <w:t>ho were discharged alive (Figure 2</w:t>
-        </w:r>
-      </w:ins>
-      <w:ins w:id="237" w:author="Sargsyan, Davit [JRDUS]" w:date="2023-12-31T13:33:00Z">
-        <w:r>
-          <w:rPr>
-            <w:rFonts w:ascii="Times New Roman" w:hAnsi="Times New Roman" w:cs="Times New Roman"/>
-            <w:sz w:val="24"/>
-            <w:szCs w:val="24"/>
-          </w:rPr>
-          <w:t xml:space="preserve"> left</w:t>
-        </w:r>
-      </w:ins>
-      <w:ins w:id="238" w:author="Sargsyan, Davit [JRDUS]" w:date="2023-12-31T12:53:00Z">
-        <w:r>
-          <w:rPr>
-            <w:rFonts w:ascii="Times New Roman" w:hAnsi="Times New Roman" w:cs="Times New Roman"/>
-            <w:sz w:val="24"/>
-            <w:szCs w:val="24"/>
-          </w:rPr>
-          <w:t xml:space="preserve">). </w:t>
-        </w:r>
-      </w:ins>
-      <w:ins w:id="239" w:author="Sargsyan, Davit [JRDUS]" w:date="2023-12-31T13:41:00Z">
-        <w:r>
-          <w:rPr>
-            <w:rFonts w:ascii="Times New Roman" w:hAnsi="Times New Roman" w:cs="Times New Roman"/>
-            <w:sz w:val="24"/>
-            <w:szCs w:val="24"/>
-          </w:rPr>
-          <w:t xml:space="preserve">No obvious patterns were observed for </w:t>
-        </w:r>
-        <w:r>
-          <w:rPr>
-            <w:rFonts w:ascii="Times New Roman" w:hAnsi="Times New Roman" w:cs="Times New Roman"/>
-            <w:sz w:val="24"/>
-            <w:szCs w:val="24"/>
-          </w:rPr>
-          <w:t>critical care as an outcome (Figure 2 right).</w:t>
-        </w:r>
-      </w:ins>
-    </w:p>
-    <w:p>
-      <w:pPr>
-        <w:keepNext/>
-        <w:jc w:val="both"/>
-        <w:rPr>
-          <w:ins w:id="240" w:author="Sargsyan, Davit [JRDUS]" w:date="2023-12-31T13:40:00Z"/>
-        </w:rPr>
-      </w:pPr>
-      <w:ins w:id="241" w:author="Sargsyan, Davit [JRDUS]" w:date="2023-12-31T13:40:00Z">
-        <w:r>
-          <w:rPr>
-            <w:noProof/>
-          </w:rPr>
           <w:drawing>
             <wp:inline distT="0" distB="0" distL="0" distR="0" wp14:anchorId="0BF21FCA" wp14:editId="5712686F">
               <wp:extent cx="5943600" cy="3959225"/>
@@ -4383,15 +4276,15 @@
         <w:pStyle w:val="Caption"/>
         <w:jc w:val="both"/>
         <w:rPr>
-          <w:ins w:id="242" w:author="Sargsyan, Davit [JRDUS]" w:date="2023-12-31T12:58:00Z"/>
-        </w:rPr>
-        <w:pPrChange w:id="243" w:author="Sargsyan, Davit [JRDUS]" w:date="2023-12-31T13:40:00Z">
+          <w:ins w:id="232" w:author="Sargsyan, Davit [JRDUS]" w:date="2023-12-31T12:58:00Z"/>
+        </w:rPr>
+        <w:pPrChange w:id="233" w:author="Sargsyan, Davit [JRDUS]" w:date="2023-12-31T13:40:00Z">
           <w:pPr>
             <w:jc w:val="both"/>
           </w:pPr>
         </w:pPrChange>
       </w:pPr>
-      <w:ins w:id="244" w:author="Sargsyan, Davit [JRDUS]" w:date="2023-12-31T13:40:00Z">
+      <w:ins w:id="234" w:author="Sargsyan, Davit [JRDUS]" w:date="2023-12-31T13:40:00Z">
         <w:r>
           <w:t xml:space="preserve">Figure </w:t>
         </w:r>
@@ -4405,7 +4298,7 @@
       <w:r>
         <w:fldChar w:fldCharType="separate"/>
       </w:r>
-      <w:ins w:id="245" w:author="Sargsyan, Davit [JRDUS]" w:date="2023-12-31T16:42:00Z">
+      <w:ins w:id="235" w:author="Sargsyan, Davit [JRDUS]" w:date="2023-12-31T16:42:00Z">
         <w:r>
           <w:rPr>
             <w:noProof/>
@@ -4413,7 +4306,7 @@
           <w:t>2</w:t>
         </w:r>
       </w:ins>
-      <w:ins w:id="246" w:author="Sargsyan, Davit [JRDUS]" w:date="2023-12-31T13:40:00Z">
+      <w:ins w:id="236" w:author="Sargsyan, Davit [JRDUS]" w:date="2023-12-31T13:40:00Z">
         <w:r>
           <w:fldChar w:fldCharType="end"/>
         </w:r>
@@ -4429,24 +4322,24 @@
       <w:pPr>
         <w:jc w:val="both"/>
         <w:rPr>
-          <w:ins w:id="247" w:author="Sargsyan, Davit [JRDUS]" w:date="2023-12-31T13:42:00Z"/>
-          <w:rFonts w:ascii="Times New Roman" w:hAnsi="Times New Roman" w:cs="Times New Roman"/>
-          <w:sz w:val="24"/>
-          <w:szCs w:val="24"/>
-        </w:rPr>
-      </w:pPr>
-    </w:p>
-    <w:p>
-      <w:pPr>
-        <w:jc w:val="both"/>
-        <w:rPr>
-          <w:ins w:id="248" w:author="Sargsyan, Davit [JRDUS]" w:date="2023-12-31T13:42:00Z"/>
-          <w:rFonts w:ascii="Times New Roman" w:hAnsi="Times New Roman" w:cs="Times New Roman"/>
-          <w:sz w:val="24"/>
-          <w:szCs w:val="24"/>
-        </w:rPr>
-      </w:pPr>
-      <w:ins w:id="249" w:author="Sargsyan, Davit [JRDUS]" w:date="2023-12-31T13:45:00Z">
+          <w:ins w:id="237" w:author="Sargsyan, Davit [JRDUS]" w:date="2023-12-31T13:42:00Z"/>
+          <w:rFonts w:ascii="Times New Roman" w:hAnsi="Times New Roman" w:cs="Times New Roman"/>
+          <w:sz w:val="24"/>
+          <w:szCs w:val="24"/>
+        </w:rPr>
+      </w:pPr>
+    </w:p>
+    <w:p>
+      <w:pPr>
+        <w:jc w:val="both"/>
+        <w:rPr>
+          <w:ins w:id="238" w:author="Sargsyan, Davit [JRDUS]" w:date="2023-12-31T13:42:00Z"/>
+          <w:rFonts w:ascii="Times New Roman" w:hAnsi="Times New Roman" w:cs="Times New Roman"/>
+          <w:sz w:val="24"/>
+          <w:szCs w:val="24"/>
+        </w:rPr>
+      </w:pPr>
+      <w:ins w:id="239" w:author="Sargsyan, Davit [JRDUS]" w:date="2023-12-31T13:45:00Z">
         <w:r>
           <w:rPr>
             <w:rFonts w:ascii="Times New Roman" w:hAnsi="Times New Roman" w:cs="Times New Roman"/>
@@ -4475,14 +4368,14 @@
           <w:t xml:space="preserve"> Lu and Marshall:</w:t>
         </w:r>
       </w:ins>
-      <w:ins w:id="250" w:author="Sargsyan, Davit [JRDUS]" w:date="2023-12-31T13:42:00Z">
+      <w:ins w:id="240" w:author="Sargsyan, Davit [JRDUS]" w:date="2023-12-31T13:42:00Z">
         <w:r>
           <w:rPr>
             <w:rFonts w:ascii="Times New Roman" w:hAnsi="Times New Roman" w:cs="Times New Roman"/>
             <w:sz w:val="24"/>
             <w:szCs w:val="24"/>
             <w:highlight w:val="yellow"/>
-            <w:rPrChange w:id="251" w:author="Sargsyan, Davit [JRDUS]" w:date="2023-12-31T13:44:00Z">
+            <w:rPrChange w:id="241" w:author="Sargsyan, Davit [JRDUS]" w:date="2023-12-31T13:44:00Z">
               <w:rPr>
                 <w:rFonts w:ascii="Times New Roman" w:hAnsi="Times New Roman" w:cs="Times New Roman"/>
                 <w:sz w:val="24"/>
@@ -4493,14 +4386,14 @@
           <w:t xml:space="preserve"> </w:t>
         </w:r>
       </w:ins>
-      <w:ins w:id="252" w:author="Sargsyan, Davit [JRDUS]" w:date="2023-12-31T13:43:00Z">
+      <w:ins w:id="242" w:author="Sargsyan, Davit [JRDUS]" w:date="2023-12-31T13:43:00Z">
         <w:r>
           <w:rPr>
             <w:rFonts w:ascii="Times New Roman" w:hAnsi="Times New Roman" w:cs="Times New Roman"/>
             <w:sz w:val="24"/>
             <w:szCs w:val="24"/>
             <w:highlight w:val="yellow"/>
-            <w:rPrChange w:id="253" w:author="Sargsyan, Davit [JRDUS]" w:date="2023-12-31T13:44:00Z">
+            <w:rPrChange w:id="243" w:author="Sargsyan, Davit [JRDUS]" w:date="2023-12-31T13:44:00Z">
               <w:rPr>
                 <w:rFonts w:ascii="Times New Roman" w:hAnsi="Times New Roman" w:cs="Times New Roman"/>
                 <w:sz w:val="24"/>
@@ -4511,14 +4404,14 @@
           <w:t>please check if my conclusions above make clinical sense, perhaps find more related studies</w:t>
         </w:r>
       </w:ins>
-      <w:ins w:id="254" w:author="Sargsyan, Davit [JRDUS]" w:date="2023-12-31T13:44:00Z">
+      <w:ins w:id="244" w:author="Sargsyan, Davit [JRDUS]" w:date="2023-12-31T13:44:00Z">
         <w:r>
           <w:rPr>
             <w:rFonts w:ascii="Times New Roman" w:hAnsi="Times New Roman" w:cs="Times New Roman"/>
             <w:sz w:val="24"/>
             <w:szCs w:val="24"/>
             <w:highlight w:val="yellow"/>
-            <w:rPrChange w:id="255" w:author="Sargsyan, Davit [JRDUS]" w:date="2023-12-31T13:44:00Z">
+            <w:rPrChange w:id="245" w:author="Sargsyan, Davit [JRDUS]" w:date="2023-12-31T13:44:00Z">
               <w:rPr>
                 <w:rFonts w:ascii="Times New Roman" w:hAnsi="Times New Roman" w:cs="Times New Roman"/>
                 <w:sz w:val="24"/>
@@ -4534,24 +4427,24 @@
       <w:pPr>
         <w:jc w:val="both"/>
         <w:rPr>
-          <w:ins w:id="256" w:author="Sargsyan, Davit [JRDUS]" w:date="2023-12-31T13:42:00Z"/>
-          <w:rFonts w:ascii="Times New Roman" w:hAnsi="Times New Roman" w:cs="Times New Roman"/>
-          <w:sz w:val="24"/>
-          <w:szCs w:val="24"/>
-        </w:rPr>
-      </w:pPr>
-    </w:p>
-    <w:p>
-      <w:pPr>
-        <w:jc w:val="both"/>
-        <w:rPr>
-          <w:ins w:id="257" w:author="Sargsyan, Davit [JRDUS]" w:date="2023-12-31T16:15:00Z"/>
-          <w:rFonts w:ascii="Times New Roman" w:hAnsi="Times New Roman" w:cs="Times New Roman"/>
-          <w:sz w:val="24"/>
-          <w:szCs w:val="24"/>
-        </w:rPr>
-      </w:pPr>
-      <w:ins w:id="258" w:author="Sargsyan, Davit [JRDUS]" w:date="2023-12-30T03:02:00Z">
+          <w:ins w:id="246" w:author="Sargsyan, Davit [JRDUS]" w:date="2023-12-31T13:42:00Z"/>
+          <w:rFonts w:ascii="Times New Roman" w:hAnsi="Times New Roman" w:cs="Times New Roman"/>
+          <w:sz w:val="24"/>
+          <w:szCs w:val="24"/>
+        </w:rPr>
+      </w:pPr>
+    </w:p>
+    <w:p>
+      <w:pPr>
+        <w:jc w:val="both"/>
+        <w:rPr>
+          <w:ins w:id="247" w:author="Sargsyan, Davit [JRDUS]" w:date="2023-12-31T16:15:00Z"/>
+          <w:rFonts w:ascii="Times New Roman" w:hAnsi="Times New Roman" w:cs="Times New Roman"/>
+          <w:sz w:val="24"/>
+          <w:szCs w:val="24"/>
+        </w:rPr>
+      </w:pPr>
+      <w:ins w:id="248" w:author="Sargsyan, Davit [JRDUS]" w:date="2023-12-30T03:02:00Z">
         <w:r>
           <w:rPr>
             <w:rFonts w:ascii="Times New Roman" w:hAnsi="Times New Roman" w:cs="Times New Roman"/>
@@ -4561,7 +4454,7 @@
           <w:t xml:space="preserve">Next, DMs </w:t>
         </w:r>
       </w:ins>
-      <w:ins w:id="259" w:author="Sargsyan, Davit [JRDUS]" w:date="2023-12-30T03:03:00Z">
+      <w:ins w:id="249" w:author="Sargsyan, Davit [JRDUS]" w:date="2023-12-30T03:03:00Z">
         <w:r>
           <w:rPr>
             <w:rFonts w:ascii="Times New Roman" w:hAnsi="Times New Roman" w:cs="Times New Roman"/>
@@ -4571,7 +4464,7 @@
           <w:t xml:space="preserve">association with gene expressions was tested. In total, </w:t>
         </w:r>
       </w:ins>
-      <w:ins w:id="260" w:author="Sargsyan, Davit [JRDUS]" w:date="2023-12-31T16:14:00Z">
+      <w:ins w:id="250" w:author="Sargsyan, Davit [JRDUS]" w:date="2023-12-31T16:14:00Z">
         <w:r>
           <w:rPr>
             <w:rFonts w:ascii="Times New Roman" w:hAnsi="Times New Roman" w:cs="Times New Roman"/>
@@ -4581,7 +4474,7 @@
           <w:t xml:space="preserve">431 </w:t>
         </w:r>
       </w:ins>
-      <w:ins w:id="261" w:author="Sargsyan, Davit [JRDUS]" w:date="2023-12-30T03:03:00Z">
+      <w:ins w:id="251" w:author="Sargsyan, Davit [JRDUS]" w:date="2023-12-30T03:03:00Z">
         <w:r>
           <w:rPr>
             <w:rFonts w:ascii="Times New Roman" w:hAnsi="Times New Roman" w:cs="Times New Roman"/>
@@ -4591,7 +4484,7 @@
           <w:t>genes were differe</w:t>
         </w:r>
       </w:ins>
-      <w:ins w:id="262" w:author="Sargsyan, Davit [JRDUS]" w:date="2023-12-30T03:04:00Z">
+      <w:ins w:id="252" w:author="Sargsyan, Davit [JRDUS]" w:date="2023-12-30T03:04:00Z">
         <w:r>
           <w:rPr>
             <w:rFonts w:ascii="Times New Roman" w:hAnsi="Times New Roman" w:cs="Times New Roman"/>
@@ -4601,7 +4494,7 @@
           <w:t xml:space="preserve">ntially expressed in DM patients vs. </w:t>
         </w:r>
       </w:ins>
-      <w:ins w:id="263" w:author="Sargsyan, Davit [JRDUS]" w:date="2023-12-31T16:15:00Z">
+      <w:ins w:id="253" w:author="Sargsyan, Davit [JRDUS]" w:date="2023-12-31T16:15:00Z">
         <w:r>
           <w:rPr>
             <w:rFonts w:ascii="Times New Roman" w:hAnsi="Times New Roman" w:cs="Times New Roman"/>
@@ -4611,7 +4504,7 @@
           <w:t xml:space="preserve">the </w:t>
         </w:r>
       </w:ins>
-      <w:ins w:id="264" w:author="Sargsyan, Davit [JRDUS]" w:date="2023-12-30T03:04:00Z">
+      <w:ins w:id="254" w:author="Sargsyan, Davit [JRDUS]" w:date="2023-12-30T03:04:00Z">
         <w:r>
           <w:rPr>
             <w:rFonts w:ascii="Times New Roman" w:hAnsi="Times New Roman" w:cs="Times New Roman"/>
@@ -4621,7 +4514,7 @@
           <w:t>controls (non-DM)</w:t>
         </w:r>
       </w:ins>
-      <w:ins w:id="265" w:author="Sargsyan, Davit [JRDUS]" w:date="2023-12-31T16:15:00Z">
+      <w:ins w:id="255" w:author="Sargsyan, Davit [JRDUS]" w:date="2023-12-31T16:15:00Z">
         <w:r>
           <w:rPr>
             <w:rFonts w:ascii="Times New Roman" w:hAnsi="Times New Roman" w:cs="Times New Roman"/>
@@ -4631,7 +4524,7 @@
           <w:t>, with 45 genes upregulated by DM and 386 genes downregulated (</w:t>
         </w:r>
       </w:ins>
-      <w:ins w:id="266" w:author="Sargsyan, Davit [JRDUS]" w:date="2023-12-30T03:05:00Z">
+      <w:ins w:id="256" w:author="Sargsyan, Davit [JRDUS]" w:date="2023-12-30T03:05:00Z">
         <w:r>
           <w:rPr>
             <w:rFonts w:ascii="Times New Roman" w:hAnsi="Times New Roman" w:cs="Times New Roman"/>
@@ -4641,7 +4534,7 @@
           <w:t>Table 4.</w:t>
         </w:r>
       </w:ins>
-      <w:ins w:id="267" w:author="Sargsyan, Davit [JRDUS]" w:date="2023-12-31T16:15:00Z">
+      <w:ins w:id="257" w:author="Sargsyan, Davit [JRDUS]" w:date="2023-12-31T16:15:00Z">
         <w:r>
           <w:rPr>
             <w:rFonts w:ascii="Times New Roman" w:hAnsi="Times New Roman" w:cs="Times New Roman"/>
@@ -4656,13 +4549,13 @@
       <w:pPr>
         <w:jc w:val="both"/>
         <w:rPr>
-          <w:ins w:id="268" w:author="Sargsyan, Davit [JRDUS]" w:date="2023-12-31T16:15:00Z"/>
-          <w:rFonts w:ascii="Times New Roman" w:hAnsi="Times New Roman" w:cs="Times New Roman"/>
-          <w:sz w:val="24"/>
-          <w:szCs w:val="24"/>
-        </w:rPr>
-      </w:pPr>
-      <w:ins w:id="269" w:author="Sargsyan, Davit [JRDUS]" w:date="2023-12-31T16:15:00Z">
+          <w:ins w:id="258" w:author="Sargsyan, Davit [JRDUS]" w:date="2023-12-31T16:15:00Z"/>
+          <w:rFonts w:ascii="Times New Roman" w:hAnsi="Times New Roman" w:cs="Times New Roman"/>
+          <w:sz w:val="24"/>
+          <w:szCs w:val="24"/>
+        </w:rPr>
+      </w:pPr>
+      <w:ins w:id="259" w:author="Sargsyan, Davit [JRDUS]" w:date="2023-12-31T16:15:00Z">
         <w:r>
           <w:rPr>
             <w:rFonts w:ascii="Times New Roman" w:hAnsi="Times New Roman" w:cs="Times New Roman"/>
@@ -4700,14 +4593,14 @@
           <w:t xml:space="preserve"> </w:t>
         </w:r>
       </w:ins>
-      <w:ins w:id="270" w:author="Sargsyan, Davit [JRDUS]" w:date="2023-12-31T16:16:00Z">
+      <w:ins w:id="260" w:author="Sargsyan, Davit [JRDUS]" w:date="2023-12-31T16:16:00Z">
         <w:r>
           <w:rPr>
             <w:rFonts w:ascii="Times New Roman" w:hAnsi="Times New Roman" w:cs="Times New Roman"/>
             <w:sz w:val="24"/>
             <w:szCs w:val="24"/>
             <w:highlight w:val="yellow"/>
-            <w:rPrChange w:id="271" w:author="Sargsyan, Davit [JRDUS]" w:date="2023-12-31T16:16:00Z">
+            <w:rPrChange w:id="261" w:author="Sargsyan, Davit [JRDUS]" w:date="2023-12-31T16:16:00Z">
               <w:rPr>
                 <w:rFonts w:ascii="Times New Roman" w:hAnsi="Times New Roman" w:cs="Times New Roman"/>
                 <w:sz w:val="24"/>
@@ -4723,13 +4616,13 @@
       <w:pPr>
         <w:jc w:val="both"/>
         <w:rPr>
-          <w:ins w:id="272" w:author="Sargsyan, Davit [JRDUS]" w:date="2023-12-31T16:20:00Z"/>
-          <w:rFonts w:ascii="Times New Roman" w:hAnsi="Times New Roman" w:cs="Times New Roman"/>
-          <w:sz w:val="24"/>
-          <w:szCs w:val="24"/>
-        </w:rPr>
-      </w:pPr>
-      <w:ins w:id="273" w:author="Sargsyan, Davit [JRDUS]" w:date="2023-12-31T16:17:00Z">
+          <w:ins w:id="262" w:author="Sargsyan, Davit [JRDUS]" w:date="2023-12-31T16:20:00Z"/>
+          <w:rFonts w:ascii="Times New Roman" w:hAnsi="Times New Roman" w:cs="Times New Roman"/>
+          <w:sz w:val="24"/>
+          <w:szCs w:val="24"/>
+        </w:rPr>
+      </w:pPr>
+      <w:ins w:id="263" w:author="Sargsyan, Davit [JRDUS]" w:date="2023-12-31T16:17:00Z">
         <w:r>
           <w:rPr>
             <w:rFonts w:ascii="Times New Roman" w:hAnsi="Times New Roman" w:cs="Times New Roman"/>
@@ -4739,7 +4632,7 @@
           <w:t>Out of all genes found to be different</w:t>
         </w:r>
       </w:ins>
-      <w:ins w:id="274" w:author="Sargsyan, Davit [JRDUS]" w:date="2023-12-31T16:18:00Z">
+      <w:ins w:id="264" w:author="Sargsyan, Davit [JRDUS]" w:date="2023-12-31T16:18:00Z">
         <w:r>
           <w:rPr>
             <w:rFonts w:ascii="Times New Roman" w:hAnsi="Times New Roman" w:cs="Times New Roman"/>
@@ -4829,7 +4722,7 @@
           <w:t xml:space="preserve">. </w:t>
         </w:r>
       </w:ins>
-      <w:ins w:id="275" w:author="Sargsyan, Davit [JRDUS]" w:date="2023-12-31T16:19:00Z">
+      <w:ins w:id="265" w:author="Sargsyan, Davit [JRDUS]" w:date="2023-12-31T16:19:00Z">
         <w:r>
           <w:rPr>
             <w:rFonts w:ascii="Times New Roman" w:hAnsi="Times New Roman" w:cs="Times New Roman"/>
@@ -4839,7 +4732,7 @@
           <w:t xml:space="preserve">The number of hits in the samples, grouped </w:t>
         </w:r>
       </w:ins>
-      <w:ins w:id="276" w:author="Sargsyan, Davit [JRDUS]" w:date="2023-12-31T16:20:00Z">
+      <w:ins w:id="266" w:author="Sargsyan, Davit [JRDUS]" w:date="2023-12-31T16:20:00Z">
         <w:r>
           <w:rPr>
             <w:rFonts w:ascii="Times New Roman" w:hAnsi="Times New Roman" w:cs="Times New Roman"/>
@@ -4855,15 +4748,15 @@
         <w:keepNext/>
         <w:jc w:val="both"/>
         <w:rPr>
-          <w:ins w:id="277" w:author="Sargsyan, Davit [JRDUS]" w:date="2023-12-31T16:42:00Z"/>
-        </w:rPr>
-        <w:pPrChange w:id="278" w:author="Sargsyan, Davit [JRDUS]" w:date="2023-12-31T16:42:00Z">
+          <w:ins w:id="267" w:author="Sargsyan, Davit [JRDUS]" w:date="2023-12-31T16:42:00Z"/>
+        </w:rPr>
+        <w:pPrChange w:id="268" w:author="Sargsyan, Davit [JRDUS]" w:date="2023-12-31T16:42:00Z">
           <w:pPr>
             <w:jc w:val="both"/>
           </w:pPr>
         </w:pPrChange>
       </w:pPr>
-      <w:ins w:id="279" w:author="Sargsyan, Davit [JRDUS]" w:date="2023-12-31T16:42:00Z">
+      <w:ins w:id="269" w:author="Sargsyan, Davit [JRDUS]" w:date="2023-12-31T16:42:00Z">
         <w:r>
           <w:rPr>
             <w:rFonts w:ascii="Times New Roman" w:hAnsi="Times New Roman" w:cs="Times New Roman"/>
@@ -4927,18 +4820,18 @@
         <w:pStyle w:val="Caption"/>
         <w:jc w:val="both"/>
         <w:rPr>
-          <w:ins w:id="280" w:author="Sargsyan, Davit [JRDUS]" w:date="2023-12-31T16:15:00Z"/>
-          <w:rFonts w:ascii="Times New Roman" w:hAnsi="Times New Roman" w:cs="Times New Roman"/>
-          <w:sz w:val="24"/>
-          <w:szCs w:val="24"/>
-        </w:rPr>
-        <w:pPrChange w:id="281" w:author="Sargsyan, Davit [JRDUS]" w:date="2023-12-31T16:42:00Z">
+          <w:ins w:id="270" w:author="Sargsyan, Davit [JRDUS]" w:date="2023-12-31T16:15:00Z"/>
+          <w:rFonts w:ascii="Times New Roman" w:hAnsi="Times New Roman" w:cs="Times New Roman"/>
+          <w:sz w:val="24"/>
+          <w:szCs w:val="24"/>
+        </w:rPr>
+        <w:pPrChange w:id="271" w:author="Sargsyan, Davit [JRDUS]" w:date="2023-12-31T16:42:00Z">
           <w:pPr>
             <w:jc w:val="both"/>
           </w:pPr>
         </w:pPrChange>
       </w:pPr>
-      <w:ins w:id="282" w:author="Sargsyan, Davit [JRDUS]" w:date="2023-12-31T16:42:00Z">
+      <w:ins w:id="272" w:author="Sargsyan, Davit [JRDUS]" w:date="2023-12-31T16:42:00Z">
         <w:r>
           <w:t xml:space="preserve">Figure </w:t>
         </w:r>
@@ -4952,7 +4845,7 @@
       <w:r>
         <w:fldChar w:fldCharType="separate"/>
       </w:r>
-      <w:ins w:id="283" w:author="Sargsyan, Davit [JRDUS]" w:date="2023-12-31T16:42:00Z">
+      <w:ins w:id="273" w:author="Sargsyan, Davit [JRDUS]" w:date="2023-12-31T16:42:00Z">
         <w:r>
           <w:rPr>
             <w:noProof/>
@@ -4966,12 +4859,12 @@
           <w:t xml:space="preserve">: number of hits in </w:t>
         </w:r>
       </w:ins>
-      <w:ins w:id="284" w:author="Sargsyan, Davit [JRDUS]" w:date="2023-12-31T16:43:00Z">
+      <w:ins w:id="274" w:author="Sargsyan, Davit [JRDUS]" w:date="2023-12-31T16:43:00Z">
         <w:r>
           <w:t>samples</w:t>
         </w:r>
       </w:ins>
-      <w:ins w:id="285" w:author="Sargsyan, Davit [JRDUS]" w:date="2023-12-31T16:42:00Z">
+      <w:ins w:id="275" w:author="Sargsyan, Davit [JRDUS]" w:date="2023-12-31T16:42:00Z">
         <w:r>
           <w:t>, grouped by COVID and DM diagnoses.</w:t>
         </w:r>
@@ -5314,33 +5207,17 @@
       </w:r>
     </w:p>
   </w:comment>
-  <w:comment w:id="101" w:author="Sargsyan, Davit [JRDUS]" w:date="2023-12-30T15:32:00Z" w:initials="SD[">
-    <w:p>
-      <w:pPr>
-        <w:pStyle w:val="CommentText"/>
-      </w:pPr>
-      <w:r>
-        <w:rPr>
-          <w:rStyle w:val="CommentReference"/>
-        </w:rPr>
+  <w:comment w:id="126" w:author="Marshall Yuan" w:date="2023-09-16T22:41:00Z" w:initials="MY">
+    <w:p>
+      <w:r>
+        <w:t>Waiting on statistical analysis</w:t>
+      </w:r>
+      <w:r>
         <w:annotationRef/>
       </w:r>
-      <w:r>
-        <w:t xml:space="preserve">@Marshall: please check the data. Both, Real ID 771982 and 457084 seem to have erroneous WHO-OSCI score data. </w:t>
-      </w:r>
     </w:p>
   </w:comment>
-  <w:comment w:id="136" w:author="Marshall Yuan" w:date="2023-09-16T22:41:00Z" w:initials="MY">
-    <w:p>
-      <w:r>
-        <w:t>Waiting on statistical analysis</w:t>
-      </w:r>
-      <w:r>
-        <w:annotationRef/>
-      </w:r>
-    </w:p>
-  </w:comment>
-  <w:comment w:id="232" w:author="Sargsyan, Davit [JRDUS]" w:date="2023-12-31T12:44:00Z" w:initials="SD[">
+  <w:comment w:id="222" w:author="Sargsyan, Davit [JRDUS]" w:date="2023-12-31T12:44:00Z" w:initials="SD[">
     <w:p>
       <w:pPr>
         <w:pStyle w:val="CommentText"/>
@@ -5381,7 +5258,6 @@
   <w15:commentEx w15:paraId="64D0318E" w15:paraIdParent="6DC2F945" w15:done="0"/>
   <w15:commentEx w15:paraId="196949A0" w15:done="0"/>
   <w15:commentEx w15:paraId="002CA629" w15:paraIdParent="196949A0" w15:done="0"/>
-  <w15:commentEx w15:paraId="638A1F66" w15:done="0"/>
   <w15:commentEx w15:paraId="23355ABF" w15:done="0"/>
   <w15:commentEx w15:paraId="01865706" w15:done="0"/>
 </w15:commentsEx>
@@ -5404,7 +5280,6 @@
   <w16cex:commentExtensible w16cex:durableId="79041044" w16cex:dateUtc="2023-09-21T16:09:00Z"/>
   <w16cex:commentExtensible w16cex:durableId="0E1C3951" w16cex:dateUtc="2023-09-17T02:16:00Z"/>
   <w16cex:commentExtensible w16cex:durableId="14621334" w16cex:dateUtc="2023-09-17T02:21:00Z"/>
-  <w16cex:commentExtensible w16cex:durableId="293AB68A" w16cex:dateUtc="2023-12-30T20:32:00Z"/>
   <w16cex:commentExtensible w16cex:durableId="7F0ACE62" w16cex:dateUtc="2023-09-17T02:41:00Z"/>
   <w16cex:commentExtensible w16cex:durableId="293BE0B3" w16cex:dateUtc="2023-12-31T17:44:00Z"/>
 </w16cex:commentsExtensible>
@@ -5427,7 +5302,6 @@
   <w16cid:commentId w16cid:paraId="64D0318E" w16cid:durableId="79041044"/>
   <w16cid:commentId w16cid:paraId="196949A0" w16cid:durableId="0E1C3951"/>
   <w16cid:commentId w16cid:paraId="002CA629" w16cid:durableId="14621334"/>
-  <w16cid:commentId w16cid:paraId="638A1F66" w16cid:durableId="293AB68A"/>
   <w16cid:commentId w16cid:paraId="23355ABF" w16cid:durableId="7F0ACE62"/>
   <w16cid:commentId w16cid:paraId="01865706" w16cid:durableId="293BE0B3"/>
 </w16cid:commentsIds>

</xml_diff>